<commit_message>
Zusammenfassung etwas korrigiert und um Erfahrungen ergänzt.
</commit_message>
<xml_diff>
--- a/Documents/Schlusspräsentation/zusammenfassung.docx
+++ b/Documents/Schlusspräsentation/zusammenfassung.docx
@@ -1,6 +1,6 @@
 
 <file path=word/document.xml><?xml version="1.0" encoding="utf-8"?>
-<w:document xmlns:wpc="http://schemas.microsoft.com/office/word/2010/wordprocessingCanvas" xmlns:mo="http://schemas.microsoft.com/office/mac/office/2008/main" xmlns:mc="http://schemas.openxmlformats.org/markup-compatibility/2006" xmlns:mv="urn:schemas-microsoft-com:mac:vml" xmlns:o="urn:schemas-microsoft-com:office:office" xmlns:r="http://schemas.openxmlformats.org/officeDocument/2006/relationships" xmlns:m="http://schemas.openxmlformats.org/officeDocument/2006/math" xmlns:v="urn:schemas-microsoft-com:vml" xmlns:wp14="http://schemas.microsoft.com/office/word/2010/wordprocessingDrawing" xmlns:wp="http://schemas.openxmlformats.org/drawingml/2006/wordprocessingDrawing" xmlns:w10="urn:schemas-microsoft-com:office:word" xmlns:w="http://schemas.openxmlformats.org/wordprocessingml/2006/main" xmlns:w14="http://schemas.microsoft.com/office/word/2010/wordml" xmlns:wpg="http://schemas.microsoft.com/office/word/2010/wordprocessingGroup" xmlns:wpi="http://schemas.microsoft.com/office/word/2010/wordprocessingInk" xmlns:wne="http://schemas.microsoft.com/office/word/2006/wordml" xmlns:wps="http://schemas.microsoft.com/office/word/2010/wordprocessingShape" mc:Ignorable="w14 wp14">
+<w:document xmlns:wpc="http://schemas.microsoft.com/office/word/2010/wordprocessingCanvas" xmlns:mc="http://schemas.openxmlformats.org/markup-compatibility/2006" xmlns:o="urn:schemas-microsoft-com:office:office" xmlns:r="http://schemas.openxmlformats.org/officeDocument/2006/relationships" xmlns:m="http://schemas.openxmlformats.org/officeDocument/2006/math" xmlns:v="urn:schemas-microsoft-com:vml" xmlns:wp14="http://schemas.microsoft.com/office/word/2010/wordprocessingDrawing" xmlns:wp="http://schemas.openxmlformats.org/drawingml/2006/wordprocessingDrawing" xmlns:w10="urn:schemas-microsoft-com:office:word" xmlns:w="http://schemas.openxmlformats.org/wordprocessingml/2006/main" xmlns:w14="http://schemas.microsoft.com/office/word/2010/wordml" xmlns:w15="http://schemas.microsoft.com/office/word/2012/wordml" xmlns:wpg="http://schemas.microsoft.com/office/word/2010/wordprocessingGroup" xmlns:wpi="http://schemas.microsoft.com/office/word/2010/wordprocessingInk" xmlns:wne="http://schemas.microsoft.com/office/word/2006/wordml" xmlns:wps="http://schemas.microsoft.com/office/word/2010/wordprocessingShape" mc:Ignorable="w14 w15 wp14">
   <w:body>
     <w:p>
       <w:pPr>
@@ -10,7 +10,6 @@
         <w:t>Zusammenfassung</w:t>
       </w:r>
     </w:p>
-    <w:p/>
     <w:p>
       <w:pPr>
         <w:rPr>
@@ -26,15 +25,13 @@
     </w:p>
     <w:p>
       <w:r>
-        <w:t>Im Spiel „Docker“ muss man möglichst geschickt Container auf ein Frachtschiff laden und dabei sowohl  deren Länge sowie auch Gewicht beachten</w:t>
-      </w:r>
-      <w:proofErr w:type="gramStart"/>
-      <w:r>
-        <w:t>, so</w:t>
-      </w:r>
-      <w:proofErr w:type="gramEnd"/>
-      <w:r>
-        <w:t xml:space="preserve"> dass der Frachter am Ende nicht untergeht oder gar zerbricht. Dazu wurder drei verschiedene Spielmodi umgesetzt:</w:t>
+        <w:t xml:space="preserve">Im Spiel „Docker“ muss man möglichst geschickt Container auf ein Frachtschiff laden und dabei sowohl deren Länge sowie auch Gewicht beachten, so dass der Frachter am Ende nicht untergeht oder gar zerbricht. Dazu </w:t>
+      </w:r>
+      <w:r>
+        <w:t>wurden</w:t>
+      </w:r>
+      <w:r>
+        <w:t xml:space="preserve"> drei verschiedene Spielmodi umgesetzt:</w:t>
       </w:r>
     </w:p>
     <w:p>
@@ -46,19 +43,37 @@
         </w:numPr>
       </w:pPr>
       <w:r>
+        <w:rPr>
+          <w:b/>
+        </w:rPr>
         <w:t>Quick</w:t>
       </w:r>
       <w:r>
+        <w:rPr>
+          <w:b/>
+        </w:rPr>
         <w:t xml:space="preserve"> </w:t>
       </w:r>
       <w:r>
-        <w:t xml:space="preserve">Game: </w:t>
-      </w:r>
-      <w:r>
-        <w:t>Das Schnelle</w:t>
-      </w:r>
-      <w:r>
-        <w:t>-</w:t>
+        <w:rPr>
+          <w:b/>
+        </w:rPr>
+        <w:t>Game</w:t>
+      </w:r>
+      <w:r>
+        <w:t xml:space="preserve">: </w:t>
+      </w:r>
+      <w:r>
+        <w:t xml:space="preserve">Das </w:t>
+      </w:r>
+      <w:r>
+        <w:t>s</w:t>
+      </w:r>
+      <w:r>
+        <w:t>chnelle</w:t>
+      </w:r>
+      <w:r>
+        <w:t xml:space="preserve"> </w:t>
       </w:r>
       <w:r>
         <w:t xml:space="preserve">Spiel hat eine fixe Anzahl Container, welche auf das Schiff geladen werden müssen. </w:t>
@@ -73,13 +88,25 @@
         </w:numPr>
       </w:pPr>
       <w:r>
+        <w:rPr>
+          <w:b/>
+        </w:rPr>
         <w:t>Infinite</w:t>
       </w:r>
       <w:r>
+        <w:rPr>
+          <w:b/>
+        </w:rPr>
         <w:t xml:space="preserve"> </w:t>
       </w:r>
       <w:r>
-        <w:t xml:space="preserve">Game: </w:t>
+        <w:rPr>
+          <w:b/>
+        </w:rPr>
+        <w:t>Game</w:t>
+      </w:r>
+      <w:r>
+        <w:t xml:space="preserve">: </w:t>
       </w:r>
       <w:r>
         <w:t>Hier werden immer neue Container generiert und die Schiffe können selber weitergeschickt werden wenn sie voll sind, so dass ein neues erscheint.</w:t>
@@ -94,24 +121,28 @@
         </w:numPr>
       </w:pPr>
       <w:r>
+        <w:rPr>
+          <w:b/>
+        </w:rPr>
         <w:t>Career</w:t>
       </w:r>
       <w:r>
+        <w:rPr>
+          <w:b/>
+        </w:rPr>
         <w:t xml:space="preserve"> </w:t>
       </w:r>
       <w:r>
-        <w:t>Game: Im Karriere-Modus</w:t>
-      </w:r>
-      <w:r>
-        <w:t xml:space="preserve"> gilt es die vordefinierten Container erfolgreich auf die Schiffe zu verladen</w:t>
-      </w:r>
-      <w:proofErr w:type="gramStart"/>
-      <w:r>
-        <w:t>, um</w:t>
-      </w:r>
-      <w:proofErr w:type="gramEnd"/>
-      <w:r>
-        <w:t xml:space="preserve"> das nächste </w:t>
+        <w:rPr>
+          <w:b/>
+        </w:rPr>
+        <w:t>Game</w:t>
+      </w:r>
+      <w:r>
+        <w:t>: Im Karriere-Modus</w:t>
+      </w:r>
+      <w:r>
+        <w:t xml:space="preserve"> gilt es die vordefinierten Container erfolgreich auf die Schiffe zu verladen, um das nächste </w:t>
       </w:r>
       <w:r>
         <w:t>Level frei zu schalten</w:t>
@@ -134,19 +165,20 @@
         </w:numPr>
       </w:pPr>
       <w:r>
-        <w:t xml:space="preserve">Settings: In den Einstellungen können die Soundeffekte und die Musik </w:t>
-      </w:r>
-      <w:r>
-        <w:t xml:space="preserve">ein- und ausgeschalten </w:t>
-      </w:r>
-      <w:proofErr w:type="gramStart"/>
-      <w:r>
-        <w:t xml:space="preserve">sowie die Lautstärke </w:t>
+        <w:rPr>
+          <w:b/>
+        </w:rPr>
+        <w:t>Settings</w:t>
+      </w:r>
+      <w:r>
+        <w:t xml:space="preserve">: In den Einstellungen können die Soundeffekte und die Musik </w:t>
+      </w:r>
+      <w:r>
+        <w:t xml:space="preserve">ein- und ausgeschalten sowie die Lautstärke </w:t>
       </w:r>
       <w:r>
         <w:t>gesteuert werden.</w:t>
       </w:r>
-      <w:proofErr w:type="gramEnd"/>
     </w:p>
     <w:p>
       <w:pPr>
@@ -157,10 +189,22 @@
         </w:numPr>
       </w:pPr>
       <w:r>
-        <w:t>Statistics: Neben dem Highscore werden hier viele interessante Statistiken angezeigt, zum Beispiel wie viele Cont</w:t>
-      </w:r>
-      <w:r>
-        <w:t>ainer gesamthaft beladen wurden oder die Anzahl Schiffe die beladen wurden.</w:t>
+        <w:rPr>
+          <w:b/>
+        </w:rPr>
+        <w:t>Statistics</w:t>
+      </w:r>
+      <w:r>
+        <w:t>: Neben dem Highscore werden hier viele interessante Statistiken angezeigt, zum Beispiel wie viele Cont</w:t>
+      </w:r>
+      <w:r>
+        <w:t xml:space="preserve">ainer gesamthaft beladen wurden oder die Anzahl </w:t>
+      </w:r>
+      <w:r>
+        <w:t xml:space="preserve">verlorener </w:t>
+      </w:r>
+      <w:r>
+        <w:t>Schiffe.</w:t>
       </w:r>
     </w:p>
     <w:p>
@@ -172,7 +216,19 @@
         </w:numPr>
       </w:pPr>
       <w:r>
-        <w:t xml:space="preserve">Credits: Hier werden alle, die am Projekt mitgewirkt hatten oder sonst dazu beigetragen haben aufgelistet. </w:t>
+        <w:rPr>
+          <w:b/>
+        </w:rPr>
+        <w:t>Credits</w:t>
+      </w:r>
+      <w:r>
+        <w:t>: Hier werden alle, die am Projekt mitgewirkt hatten oder sonst dazu beigetragen haben</w:t>
+      </w:r>
+      <w:r>
+        <w:t>,</w:t>
+      </w:r>
+      <w:r>
+        <w:t xml:space="preserve"> aufgelistet. </w:t>
       </w:r>
     </w:p>
     <w:p>
@@ -239,7 +295,19 @@
         <w:t xml:space="preserve">Handicap-Einstellungen: </w:t>
       </w:r>
       <w:r>
-        <w:t xml:space="preserve">Um die Schwierigkeit zu steuern, kann der Spieler hier zB die Zugsgeschwindigkeit verstellen. </w:t>
+        <w:t>Um die Schwierigkeit zu steuern, kann der Spieler hier z</w:t>
+      </w:r>
+      <w:r>
+        <w:t>.</w:t>
+      </w:r>
+      <w:r>
+        <w:t>B</w:t>
+      </w:r>
+      <w:r>
+        <w:t>.</w:t>
+      </w:r>
+      <w:r>
+        <w:t xml:space="preserve"> die Zugsgeschwindigkeit verstellen. </w:t>
       </w:r>
       <w:r>
         <w:t>Dieses Menu</w:t>
@@ -269,7 +337,13 @@
         <w:t xml:space="preserve">In-App-Käufe: </w:t>
       </w:r>
       <w:r>
-        <w:t>Der Spieler sollte die Möglichkeit haben sein Spiel mit ver</w:t>
+        <w:t>Der Spieler sollte die Möglichkeit haben</w:t>
+      </w:r>
+      <w:r>
+        <w:t>,</w:t>
+      </w:r>
+      <w:r>
+        <w:t xml:space="preserve"> sein Spiel mit ver</w:t>
       </w:r>
       <w:r>
         <w:t>schiedenen In-App-Käufen aufzu</w:t>
@@ -290,7 +364,16 @@
         <w:t>Tutorial:</w:t>
       </w:r>
       <w:r>
-        <w:t xml:space="preserve"> Obwohl das Spiel möglichst intuitiv gestaltet wurde, sollte es dennoch eine kleine Anleitung für den Benutzer geben, wo er auch wieder nachsehen kann, wenn lange nicht mehr gespielt wurde. </w:t>
+        <w:t xml:space="preserve"> Obwohl das Spiel möglichst intuitiv gestaltet wurde</w:t>
+      </w:r>
+      <w:r>
+        <w:t xml:space="preserve">, sollte es dennoch eine kleine, interaktive </w:t>
+      </w:r>
+      <w:r>
+        <w:t>Anleitung für den Benutzer geben</w:t>
+      </w:r>
+      <w:r>
+        <w:t>. Im Moment ist dies nur in Form der Bedienungsanleitung gegeben.</w:t>
       </w:r>
     </w:p>
     <w:p>
@@ -303,26 +386,40 @@
         <w:rPr>
           <w:b/>
         </w:rPr>
-        <w:lastRenderedPageBreak/>
         <w:t>Rückblick (Erfahrungen)</w:t>
       </w:r>
     </w:p>
     <w:p>
+      <w:r>
+        <w:lastRenderedPageBreak/>
+        <w:t>Die wertvollste Erfahrung, welche wir im Verlauf dieses Kurses gemacht haben, war dass wir eigenständig ein Projekt von Anfang bis Ende durchgeführt hatten. Dies ist im Arbeitsalltag eher selten möglich. Auch konnten wir unsere eigenen Ideen umsetzen</w:t>
+      </w:r>
+      <w:r>
+        <w:t xml:space="preserve"> und gestalten</w:t>
+      </w:r>
+      <w:r>
+        <w:t>, was die Arbeit kreativer gestaltete, als dies in einem Unternehmen möglich ist.</w:t>
+      </w:r>
+    </w:p>
+    <w:p>
+      <w:r>
+        <w:t>Aus technischer Sicht haben wir viele neue Erfahrungen in der Android-Entwicklung gesammelt. Ausserdem lernten wir das Framework libGDX kennen und befassten uns auch etwas mit OpenGL. Auch war die Game-Entwicklung selber interessant, da dort viele Aspekte für uns neu waren und Patterns anders angewendet werden, als dies in üblichen Businessapplikationen der Fall ist. Auch in Bezug auf das Gamedesign selber konnten wir einiges lernen.</w:t>
+      </w:r>
+    </w:p>
+    <w:p>
+      <w:r>
+        <w:t>Im Team sind wir über anfängliche Spannungen hinweggekommen und konnten gemeinsam und effizient unse</w:t>
+      </w:r>
+      <w:r>
+        <w:t>r Ziel verfolgen und erreichen.</w:t>
+      </w:r>
       <w:bookmarkStart w:id="0" w:name="_GoBack"/>
       <w:bookmarkEnd w:id="0"/>
-      <w:r>
-        <w:t>Android Entwicklung</w:t>
-      </w:r>
-    </w:p>
-    <w:p>
-      <w:r>
-        <w:t>Teambildung</w:t>
-      </w:r>
     </w:p>
     <w:p/>
     <w:sectPr>
-      <w:headerReference w:type="default" r:id="rId9"/>
-      <w:footerReference w:type="default" r:id="rId10"/>
+      <w:headerReference w:type="default" r:id="rId8"/>
+      <w:footerReference w:type="default" r:id="rId9"/>
       <w:pgSz w:w="11906" w:h="16838"/>
       <w:pgMar w:top="1417" w:right="1417" w:bottom="1134" w:left="1417" w:header="708" w:footer="708" w:gutter="0"/>
       <w:cols w:space="708"/>
@@ -333,7 +430,7 @@
 </file>
 
 <file path=word/endnotes.xml><?xml version="1.0" encoding="utf-8"?>
-<w:endnotes xmlns:wpc="http://schemas.microsoft.com/office/word/2010/wordprocessingCanvas" xmlns:mo="http://schemas.microsoft.com/office/mac/office/2008/main" xmlns:mc="http://schemas.openxmlformats.org/markup-compatibility/2006" xmlns:mv="urn:schemas-microsoft-com:mac:vml" xmlns:o="urn:schemas-microsoft-com:office:office" xmlns:r="http://schemas.openxmlformats.org/officeDocument/2006/relationships" xmlns:m="http://schemas.openxmlformats.org/officeDocument/2006/math" xmlns:v="urn:schemas-microsoft-com:vml" xmlns:wp14="http://schemas.microsoft.com/office/word/2010/wordprocessingDrawing" xmlns:wp="http://schemas.openxmlformats.org/drawingml/2006/wordprocessingDrawing" xmlns:w10="urn:schemas-microsoft-com:office:word" xmlns:w="http://schemas.openxmlformats.org/wordprocessingml/2006/main" xmlns:w14="http://schemas.microsoft.com/office/word/2010/wordml" xmlns:wpg="http://schemas.microsoft.com/office/word/2010/wordprocessingGroup" xmlns:wpi="http://schemas.microsoft.com/office/word/2010/wordprocessingInk" xmlns:wne="http://schemas.microsoft.com/office/word/2006/wordml" xmlns:wps="http://schemas.microsoft.com/office/word/2010/wordprocessingShape" mc:Ignorable="w14 wp14">
+<w:endnotes xmlns:wpc="http://schemas.microsoft.com/office/word/2010/wordprocessingCanvas" xmlns:mc="http://schemas.openxmlformats.org/markup-compatibility/2006" xmlns:o="urn:schemas-microsoft-com:office:office" xmlns:r="http://schemas.openxmlformats.org/officeDocument/2006/relationships" xmlns:m="http://schemas.openxmlformats.org/officeDocument/2006/math" xmlns:v="urn:schemas-microsoft-com:vml" xmlns:wp14="http://schemas.microsoft.com/office/word/2010/wordprocessingDrawing" xmlns:wp="http://schemas.openxmlformats.org/drawingml/2006/wordprocessingDrawing" xmlns:w10="urn:schemas-microsoft-com:office:word" xmlns:w="http://schemas.openxmlformats.org/wordprocessingml/2006/main" xmlns:w14="http://schemas.microsoft.com/office/word/2010/wordml" xmlns:w15="http://schemas.microsoft.com/office/word/2012/wordml" xmlns:wpg="http://schemas.microsoft.com/office/word/2010/wordprocessingGroup" xmlns:wpi="http://schemas.microsoft.com/office/word/2010/wordprocessingInk" xmlns:wne="http://schemas.microsoft.com/office/word/2006/wordml" xmlns:wps="http://schemas.microsoft.com/office/word/2010/wordprocessingShape" mc:Ignorable="w14 w15 wp14">
   <w:endnote w:type="separator" w:id="-1">
     <w:p>
       <w:pPr>
@@ -358,7 +455,7 @@
 </file>
 
 <file path=word/footer1.xml><?xml version="1.0" encoding="utf-8"?>
-<w:ftr xmlns:wpc="http://schemas.microsoft.com/office/word/2010/wordprocessingCanvas" xmlns:mo="http://schemas.microsoft.com/office/mac/office/2008/main" xmlns:mc="http://schemas.openxmlformats.org/markup-compatibility/2006" xmlns:mv="urn:schemas-microsoft-com:mac:vml" xmlns:o="urn:schemas-microsoft-com:office:office" xmlns:r="http://schemas.openxmlformats.org/officeDocument/2006/relationships" xmlns:m="http://schemas.openxmlformats.org/officeDocument/2006/math" xmlns:v="urn:schemas-microsoft-com:vml" xmlns:wp14="http://schemas.microsoft.com/office/word/2010/wordprocessingDrawing" xmlns:wp="http://schemas.openxmlformats.org/drawingml/2006/wordprocessingDrawing" xmlns:w10="urn:schemas-microsoft-com:office:word" xmlns:w="http://schemas.openxmlformats.org/wordprocessingml/2006/main" xmlns:w14="http://schemas.microsoft.com/office/word/2010/wordml" xmlns:wpg="http://schemas.microsoft.com/office/word/2010/wordprocessingGroup" xmlns:wpi="http://schemas.microsoft.com/office/word/2010/wordprocessingInk" xmlns:wne="http://schemas.microsoft.com/office/word/2006/wordml" xmlns:wps="http://schemas.microsoft.com/office/word/2010/wordprocessingShape" mc:Ignorable="w14 wp14">
+<w:ftr xmlns:wpc="http://schemas.microsoft.com/office/word/2010/wordprocessingCanvas" xmlns:mc="http://schemas.openxmlformats.org/markup-compatibility/2006" xmlns:o="urn:schemas-microsoft-com:office:office" xmlns:r="http://schemas.openxmlformats.org/officeDocument/2006/relationships" xmlns:m="http://schemas.openxmlformats.org/officeDocument/2006/math" xmlns:v="urn:schemas-microsoft-com:vml" xmlns:wp14="http://schemas.microsoft.com/office/word/2010/wordprocessingDrawing" xmlns:wp="http://schemas.openxmlformats.org/drawingml/2006/wordprocessingDrawing" xmlns:w10="urn:schemas-microsoft-com:office:word" xmlns:w="http://schemas.openxmlformats.org/wordprocessingml/2006/main" xmlns:w14="http://schemas.microsoft.com/office/word/2010/wordml" xmlns:w15="http://schemas.microsoft.com/office/word/2012/wordml" xmlns:wpg="http://schemas.microsoft.com/office/word/2010/wordprocessingGroup" xmlns:wpi="http://schemas.microsoft.com/office/word/2010/wordprocessingInk" xmlns:wne="http://schemas.microsoft.com/office/word/2006/wordml" xmlns:wps="http://schemas.microsoft.com/office/word/2010/wordprocessingShape" mc:Ignorable="w14 w15 wp14">
   <w:p>
     <w:pPr>
       <w:pStyle w:val="Fuzeile"/>
@@ -394,14 +491,27 @@
     <w:r>
       <w:t>/</w:t>
     </w:r>
-    <w:fldSimple w:instr=" NUMPAGES   \* MERGEFORMAT ">
-      <w:r>
-        <w:rPr>
-          <w:noProof/>
-        </w:rPr>
-        <w:t>2</w:t>
-      </w:r>
-    </w:fldSimple>
+    <w:r>
+      <w:fldChar w:fldCharType="begin"/>
+    </w:r>
+    <w:r>
+      <w:instrText xml:space="preserve"> NUMPAGES   \* MERGEFORMAT </w:instrText>
+    </w:r>
+    <w:r>
+      <w:fldChar w:fldCharType="separate"/>
+    </w:r>
+    <w:r>
+      <w:rPr>
+        <w:noProof/>
+      </w:rPr>
+      <w:t>2</w:t>
+    </w:r>
+    <w:r>
+      <w:rPr>
+        <w:noProof/>
+      </w:rPr>
+      <w:fldChar w:fldCharType="end"/>
+    </w:r>
     <w:r>
       <w:rPr>
         <w:noProof/>
@@ -414,7 +524,7 @@
 </file>
 
 <file path=word/footnotes.xml><?xml version="1.0" encoding="utf-8"?>
-<w:footnotes xmlns:wpc="http://schemas.microsoft.com/office/word/2010/wordprocessingCanvas" xmlns:mo="http://schemas.microsoft.com/office/mac/office/2008/main" xmlns:mc="http://schemas.openxmlformats.org/markup-compatibility/2006" xmlns:mv="urn:schemas-microsoft-com:mac:vml" xmlns:o="urn:schemas-microsoft-com:office:office" xmlns:r="http://schemas.openxmlformats.org/officeDocument/2006/relationships" xmlns:m="http://schemas.openxmlformats.org/officeDocument/2006/math" xmlns:v="urn:schemas-microsoft-com:vml" xmlns:wp14="http://schemas.microsoft.com/office/word/2010/wordprocessingDrawing" xmlns:wp="http://schemas.openxmlformats.org/drawingml/2006/wordprocessingDrawing" xmlns:w10="urn:schemas-microsoft-com:office:word" xmlns:w="http://schemas.openxmlformats.org/wordprocessingml/2006/main" xmlns:w14="http://schemas.microsoft.com/office/word/2010/wordml" xmlns:wpg="http://schemas.microsoft.com/office/word/2010/wordprocessingGroup" xmlns:wpi="http://schemas.microsoft.com/office/word/2010/wordprocessingInk" xmlns:wne="http://schemas.microsoft.com/office/word/2006/wordml" xmlns:wps="http://schemas.microsoft.com/office/word/2010/wordprocessingShape" mc:Ignorable="w14 wp14">
+<w:footnotes xmlns:wpc="http://schemas.microsoft.com/office/word/2010/wordprocessingCanvas" xmlns:mc="http://schemas.openxmlformats.org/markup-compatibility/2006" xmlns:o="urn:schemas-microsoft-com:office:office" xmlns:r="http://schemas.openxmlformats.org/officeDocument/2006/relationships" xmlns:m="http://schemas.openxmlformats.org/officeDocument/2006/math" xmlns:v="urn:schemas-microsoft-com:vml" xmlns:wp14="http://schemas.microsoft.com/office/word/2010/wordprocessingDrawing" xmlns:wp="http://schemas.openxmlformats.org/drawingml/2006/wordprocessingDrawing" xmlns:w10="urn:schemas-microsoft-com:office:word" xmlns:w="http://schemas.openxmlformats.org/wordprocessingml/2006/main" xmlns:w14="http://schemas.microsoft.com/office/word/2010/wordml" xmlns:w15="http://schemas.microsoft.com/office/word/2012/wordml" xmlns:wpg="http://schemas.microsoft.com/office/word/2010/wordprocessingGroup" xmlns:wpi="http://schemas.microsoft.com/office/word/2010/wordprocessingInk" xmlns:wne="http://schemas.microsoft.com/office/word/2006/wordml" xmlns:wps="http://schemas.microsoft.com/office/word/2010/wordprocessingShape" mc:Ignorable="w14 w15 wp14">
   <w:footnote w:type="separator" w:id="-1">
     <w:p>
       <w:pPr>
@@ -439,7 +549,7 @@
 </file>
 
 <file path=word/header1.xml><?xml version="1.0" encoding="utf-8"?>
-<w:hdr xmlns:wpc="http://schemas.microsoft.com/office/word/2010/wordprocessingCanvas" xmlns:mo="http://schemas.microsoft.com/office/mac/office/2008/main" xmlns:mc="http://schemas.openxmlformats.org/markup-compatibility/2006" xmlns:mv="urn:schemas-microsoft-com:mac:vml" xmlns:o="urn:schemas-microsoft-com:office:office" xmlns:r="http://schemas.openxmlformats.org/officeDocument/2006/relationships" xmlns:m="http://schemas.openxmlformats.org/officeDocument/2006/math" xmlns:v="urn:schemas-microsoft-com:vml" xmlns:wp14="http://schemas.microsoft.com/office/word/2010/wordprocessingDrawing" xmlns:wp="http://schemas.openxmlformats.org/drawingml/2006/wordprocessingDrawing" xmlns:w10="urn:schemas-microsoft-com:office:word" xmlns:w="http://schemas.openxmlformats.org/wordprocessingml/2006/main" xmlns:w14="http://schemas.microsoft.com/office/word/2010/wordml" xmlns:wpg="http://schemas.microsoft.com/office/word/2010/wordprocessingGroup" xmlns:wpi="http://schemas.microsoft.com/office/word/2010/wordprocessingInk" xmlns:wne="http://schemas.microsoft.com/office/word/2006/wordml" xmlns:wps="http://schemas.microsoft.com/office/word/2010/wordprocessingShape" mc:Ignorable="w14 wp14">
+<w:hdr xmlns:wpc="http://schemas.microsoft.com/office/word/2010/wordprocessingCanvas" xmlns:mc="http://schemas.openxmlformats.org/markup-compatibility/2006" xmlns:o="urn:schemas-microsoft-com:office:office" xmlns:r="http://schemas.openxmlformats.org/officeDocument/2006/relationships" xmlns:m="http://schemas.openxmlformats.org/officeDocument/2006/math" xmlns:v="urn:schemas-microsoft-com:vml" xmlns:wp14="http://schemas.microsoft.com/office/word/2010/wordprocessingDrawing" xmlns:wp="http://schemas.openxmlformats.org/drawingml/2006/wordprocessingDrawing" xmlns:w10="urn:schemas-microsoft-com:office:word" xmlns:w="http://schemas.openxmlformats.org/wordprocessingml/2006/main" xmlns:w14="http://schemas.microsoft.com/office/word/2010/wordml" xmlns:w15="http://schemas.microsoft.com/office/word/2012/wordml" xmlns:wpg="http://schemas.microsoft.com/office/word/2010/wordprocessingGroup" xmlns:wpi="http://schemas.microsoft.com/office/word/2010/wordprocessingInk" xmlns:wne="http://schemas.microsoft.com/office/word/2006/wordml" xmlns:wps="http://schemas.microsoft.com/office/word/2010/wordprocessingShape" mc:Ignorable="w14 w15 wp14">
   <w:p>
     <w:pPr>
       <w:pStyle w:val="Kopfzeile"/>
@@ -473,7 +583,7 @@
 </file>
 
 <file path=word/numbering.xml><?xml version="1.0" encoding="utf-8"?>
-<w:numbering xmlns:wpc="http://schemas.microsoft.com/office/word/2010/wordprocessingCanvas" xmlns:mo="http://schemas.microsoft.com/office/mac/office/2008/main" xmlns:mc="http://schemas.openxmlformats.org/markup-compatibility/2006" xmlns:mv="urn:schemas-microsoft-com:mac:vml" xmlns:o="urn:schemas-microsoft-com:office:office" xmlns:r="http://schemas.openxmlformats.org/officeDocument/2006/relationships" xmlns:m="http://schemas.openxmlformats.org/officeDocument/2006/math" xmlns:v="urn:schemas-microsoft-com:vml" xmlns:wp14="http://schemas.microsoft.com/office/word/2010/wordprocessingDrawing" xmlns:wp="http://schemas.openxmlformats.org/drawingml/2006/wordprocessingDrawing" xmlns:w10="urn:schemas-microsoft-com:office:word" xmlns:w="http://schemas.openxmlformats.org/wordprocessingml/2006/main" xmlns:w14="http://schemas.microsoft.com/office/word/2010/wordml" xmlns:wpg="http://schemas.microsoft.com/office/word/2010/wordprocessingGroup" xmlns:wpi="http://schemas.microsoft.com/office/word/2010/wordprocessingInk" xmlns:wne="http://schemas.microsoft.com/office/word/2006/wordml" xmlns:wps="http://schemas.microsoft.com/office/word/2010/wordprocessingShape" mc:Ignorable="w14 wp14">
+<w:numbering xmlns:wpc="http://schemas.microsoft.com/office/word/2010/wordprocessingCanvas" xmlns:mc="http://schemas.openxmlformats.org/markup-compatibility/2006" xmlns:o="urn:schemas-microsoft-com:office:office" xmlns:r="http://schemas.openxmlformats.org/officeDocument/2006/relationships" xmlns:m="http://schemas.openxmlformats.org/officeDocument/2006/math" xmlns:v="urn:schemas-microsoft-com:vml" xmlns:wp14="http://schemas.microsoft.com/office/word/2010/wordprocessingDrawing" xmlns:wp="http://schemas.openxmlformats.org/drawingml/2006/wordprocessingDrawing" xmlns:w10="urn:schemas-microsoft-com:office:word" xmlns:w="http://schemas.openxmlformats.org/wordprocessingml/2006/main" xmlns:w14="http://schemas.microsoft.com/office/word/2010/wordml" xmlns:w15="http://schemas.microsoft.com/office/word/2012/wordml" xmlns:wpg="http://schemas.microsoft.com/office/word/2010/wordprocessingGroup" xmlns:wpi="http://schemas.microsoft.com/office/word/2010/wordprocessingInk" xmlns:wne="http://schemas.microsoft.com/office/word/2006/wordml" xmlns:wps="http://schemas.microsoft.com/office/word/2010/wordprocessingShape" mc:Ignorable="w14 w15 wp14">
   <w:abstractNum w:abstractNumId="0">
     <w:nsid w:val="FFFFFF80"/>
     <w:multiLevelType w:val="singleLevel"/>
@@ -4087,7 +4197,7 @@
 </file>
 
 <file path=word/styles.xml><?xml version="1.0" encoding="utf-8"?>
-<w:styles xmlns:mc="http://schemas.openxmlformats.org/markup-compatibility/2006" xmlns:r="http://schemas.openxmlformats.org/officeDocument/2006/relationships" xmlns:w="http://schemas.openxmlformats.org/wordprocessingml/2006/main" xmlns:w14="http://schemas.microsoft.com/office/word/2010/wordml" mc:Ignorable="w14">
+<w:styles xmlns:mc="http://schemas.openxmlformats.org/markup-compatibility/2006" xmlns:r="http://schemas.openxmlformats.org/officeDocument/2006/relationships" xmlns:w="http://schemas.openxmlformats.org/wordprocessingml/2006/main" xmlns:w14="http://schemas.microsoft.com/office/word/2010/wordml" xmlns:w15="http://schemas.microsoft.com/office/word/2012/wordml" mc:Ignorable="w14 w15">
   <w:docDefaults>
     <w:rPrDefault>
       <w:rPr>
@@ -4103,153 +4213,369 @@
       </w:pPr>
     </w:pPrDefault>
   </w:docDefaults>
-  <w:latentStyles w:defLockedState="0" w:defUIPriority="99" w:defSemiHidden="1" w:defUnhideWhenUsed="1" w:defQFormat="0" w:count="276">
-    <w:lsdException w:name="Normal" w:semiHidden="0" w:uiPriority="0" w:unhideWhenUsed="0" w:qFormat="1"/>
-    <w:lsdException w:name="heading 1" w:semiHidden="0" w:uiPriority="9" w:unhideWhenUsed="0" w:qFormat="1"/>
-    <w:lsdException w:name="heading 2" w:uiPriority="9" w:qFormat="1"/>
-    <w:lsdException w:name="heading 3" w:uiPriority="9" w:qFormat="1"/>
-    <w:lsdException w:name="heading 4" w:uiPriority="9" w:qFormat="1"/>
-    <w:lsdException w:name="heading 5" w:uiPriority="9" w:qFormat="1"/>
-    <w:lsdException w:name="heading 6" w:uiPriority="9" w:qFormat="1"/>
-    <w:lsdException w:name="heading 7" w:uiPriority="9" w:qFormat="1"/>
-    <w:lsdException w:name="heading 8" w:uiPriority="9" w:qFormat="1"/>
-    <w:lsdException w:name="heading 9" w:uiPriority="9" w:qFormat="1"/>
-    <w:lsdException w:name="toc 1" w:uiPriority="39"/>
-    <w:lsdException w:name="toc 2" w:uiPriority="39"/>
-    <w:lsdException w:name="toc 3" w:uiPriority="39"/>
-    <w:lsdException w:name="toc 4" w:uiPriority="39"/>
-    <w:lsdException w:name="toc 5" w:uiPriority="39"/>
-    <w:lsdException w:name="toc 6" w:uiPriority="39"/>
-    <w:lsdException w:name="toc 7" w:uiPriority="39"/>
-    <w:lsdException w:name="toc 8" w:uiPriority="39"/>
-    <w:lsdException w:name="toc 9" w:uiPriority="39"/>
-    <w:lsdException w:name="caption" w:uiPriority="35" w:qFormat="1"/>
-    <w:lsdException w:name="Title" w:semiHidden="0" w:uiPriority="10" w:unhideWhenUsed="0" w:qFormat="1"/>
-    <w:lsdException w:name="Default Paragraph Font" w:uiPriority="1"/>
-    <w:lsdException w:name="Subtitle" w:semiHidden="0" w:uiPriority="11" w:unhideWhenUsed="0" w:qFormat="1"/>
-    <w:lsdException w:name="Strong" w:semiHidden="0" w:uiPriority="22" w:unhideWhenUsed="0" w:qFormat="1"/>
-    <w:lsdException w:name="Emphasis" w:semiHidden="0" w:uiPriority="20" w:unhideWhenUsed="0" w:qFormat="1"/>
-    <w:lsdException w:name="Table Grid" w:semiHidden="0" w:uiPriority="39" w:unhideWhenUsed="0"/>
-    <w:lsdException w:name="Note Level 1" w:semiHidden="0" w:unhideWhenUsed="0"/>
-    <w:lsdException w:name="Note Level 2" w:semiHidden="0" w:unhideWhenUsed="0"/>
-    <w:lsdException w:name="Note Level 3" w:semiHidden="0" w:unhideWhenUsed="0"/>
-    <w:lsdException w:name="Note Level 4" w:semiHidden="0" w:unhideWhenUsed="0"/>
-    <w:lsdException w:name="Note Level 5" w:semiHidden="0" w:unhideWhenUsed="0"/>
-    <w:lsdException w:name="Note Level 6" w:semiHidden="0" w:unhideWhenUsed="0"/>
-    <w:lsdException w:name="Note Level 7" w:semiHidden="0" w:unhideWhenUsed="0"/>
-    <w:lsdException w:name="Note Level 8" w:semiHidden="0" w:unhideWhenUsed="0"/>
-    <w:lsdException w:name="Note Level 9" w:semiHidden="0" w:unhideWhenUsed="0"/>
-    <w:lsdException w:name="Placeholder Text" w:unhideWhenUsed="0"/>
-    <w:lsdException w:name="No Spacing" w:semiHidden="0" w:uiPriority="1" w:unhideWhenUsed="0" w:qFormat="1"/>
-    <w:lsdException w:name="Light Shading" w:semiHidden="0" w:uiPriority="60" w:unhideWhenUsed="0"/>
-    <w:lsdException w:name="Light List" w:semiHidden="0" w:uiPriority="61" w:unhideWhenUsed="0"/>
-    <w:lsdException w:name="Light Grid" w:semiHidden="0" w:uiPriority="62" w:unhideWhenUsed="0"/>
-    <w:lsdException w:name="Medium Shading 1" w:semiHidden="0" w:uiPriority="63" w:unhideWhenUsed="0"/>
-    <w:lsdException w:name="Medium Shading 2" w:semiHidden="0" w:uiPriority="64" w:unhideWhenUsed="0"/>
-    <w:lsdException w:name="Medium List 1" w:semiHidden="0" w:uiPriority="65" w:unhideWhenUsed="0"/>
-    <w:lsdException w:name="Medium List 2" w:semiHidden="0" w:uiPriority="66" w:unhideWhenUsed="0"/>
-    <w:lsdException w:name="Medium Grid 1" w:semiHidden="0" w:uiPriority="67" w:unhideWhenUsed="0"/>
-    <w:lsdException w:name="Medium Grid 2" w:semiHidden="0" w:uiPriority="68" w:unhideWhenUsed="0"/>
-    <w:lsdException w:name="Medium Grid 3" w:semiHidden="0" w:uiPriority="69" w:unhideWhenUsed="0"/>
-    <w:lsdException w:name="Dark List" w:semiHidden="0" w:uiPriority="70" w:unhideWhenUsed="0"/>
-    <w:lsdException w:name="Colorful Shading" w:semiHidden="0" w:uiPriority="71" w:unhideWhenUsed="0"/>
-    <w:lsdException w:name="Colorful List" w:semiHidden="0" w:uiPriority="72" w:unhideWhenUsed="0"/>
-    <w:lsdException w:name="Colorful Grid" w:semiHidden="0" w:uiPriority="73" w:unhideWhenUsed="0"/>
-    <w:lsdException w:name="Light Shading Accent 1" w:semiHidden="0" w:uiPriority="60" w:unhideWhenUsed="0"/>
-    <w:lsdException w:name="Light List Accent 1" w:semiHidden="0" w:uiPriority="61" w:unhideWhenUsed="0"/>
-    <w:lsdException w:name="Light Grid Accent 1" w:semiHidden="0" w:uiPriority="62" w:unhideWhenUsed="0"/>
-    <w:lsdException w:name="Medium Shading 1 Accent 1" w:semiHidden="0" w:uiPriority="63" w:unhideWhenUsed="0"/>
-    <w:lsdException w:name="Medium Shading 2 Accent 1" w:semiHidden="0" w:uiPriority="64" w:unhideWhenUsed="0"/>
-    <w:lsdException w:name="Medium List 1 Accent 1" w:semiHidden="0" w:uiPriority="65" w:unhideWhenUsed="0"/>
-    <w:lsdException w:name="Revision" w:unhideWhenUsed="0"/>
-    <w:lsdException w:name="List Paragraph" w:semiHidden="0" w:uiPriority="34" w:unhideWhenUsed="0" w:qFormat="1"/>
-    <w:lsdException w:name="Quote" w:semiHidden="0" w:uiPriority="29" w:unhideWhenUsed="0" w:qFormat="1"/>
-    <w:lsdException w:name="Intense Quote" w:semiHidden="0" w:uiPriority="30" w:unhideWhenUsed="0" w:qFormat="1"/>
-    <w:lsdException w:name="Medium List 2 Accent 1" w:semiHidden="0" w:uiPriority="66" w:unhideWhenUsed="0"/>
-    <w:lsdException w:name="Medium Grid 1 Accent 1" w:semiHidden="0" w:uiPriority="67" w:unhideWhenUsed="0"/>
-    <w:lsdException w:name="Medium Grid 2 Accent 1" w:semiHidden="0" w:uiPriority="68" w:unhideWhenUsed="0"/>
-    <w:lsdException w:name="Medium Grid 3 Accent 1" w:semiHidden="0" w:uiPriority="69" w:unhideWhenUsed="0"/>
-    <w:lsdException w:name="Dark List Accent 1" w:semiHidden="0" w:uiPriority="70" w:unhideWhenUsed="0"/>
-    <w:lsdException w:name="Colorful Shading Accent 1" w:semiHidden="0" w:uiPriority="71" w:unhideWhenUsed="0"/>
-    <w:lsdException w:name="Colorful List Accent 1" w:semiHidden="0" w:uiPriority="72" w:unhideWhenUsed="0"/>
-    <w:lsdException w:name="Colorful Grid Accent 1" w:semiHidden="0" w:uiPriority="73" w:unhideWhenUsed="0"/>
-    <w:lsdException w:name="Light Shading Accent 2" w:semiHidden="0" w:uiPriority="60" w:unhideWhenUsed="0"/>
-    <w:lsdException w:name="Light List Accent 2" w:semiHidden="0" w:uiPriority="61" w:unhideWhenUsed="0"/>
-    <w:lsdException w:name="Light Grid Accent 2" w:semiHidden="0" w:uiPriority="62" w:unhideWhenUsed="0"/>
-    <w:lsdException w:name="Medium Shading 1 Accent 2" w:semiHidden="0" w:uiPriority="63" w:unhideWhenUsed="0"/>
-    <w:lsdException w:name="Medium Shading 2 Accent 2" w:semiHidden="0" w:uiPriority="64" w:unhideWhenUsed="0"/>
-    <w:lsdException w:name="Medium List 1 Accent 2" w:semiHidden="0" w:uiPriority="65" w:unhideWhenUsed="0"/>
-    <w:lsdException w:name="Medium List 2 Accent 2" w:semiHidden="0" w:uiPriority="66" w:unhideWhenUsed="0"/>
-    <w:lsdException w:name="Medium Grid 1 Accent 2" w:semiHidden="0" w:uiPriority="67" w:unhideWhenUsed="0"/>
-    <w:lsdException w:name="Medium Grid 2 Accent 2" w:semiHidden="0" w:uiPriority="68" w:unhideWhenUsed="0"/>
-    <w:lsdException w:name="Medium Grid 3 Accent 2" w:semiHidden="0" w:uiPriority="69" w:unhideWhenUsed="0"/>
-    <w:lsdException w:name="Dark List Accent 2" w:semiHidden="0" w:uiPriority="70" w:unhideWhenUsed="0"/>
-    <w:lsdException w:name="Colorful Shading Accent 2" w:semiHidden="0" w:uiPriority="71" w:unhideWhenUsed="0"/>
-    <w:lsdException w:name="Colorful List Accent 2" w:semiHidden="0" w:uiPriority="72" w:unhideWhenUsed="0"/>
-    <w:lsdException w:name="Colorful Grid Accent 2" w:semiHidden="0" w:uiPriority="73" w:unhideWhenUsed="0"/>
-    <w:lsdException w:name="Light Shading Accent 3" w:semiHidden="0" w:uiPriority="60" w:unhideWhenUsed="0"/>
-    <w:lsdException w:name="Light List Accent 3" w:semiHidden="0" w:uiPriority="61" w:unhideWhenUsed="0"/>
-    <w:lsdException w:name="Light Grid Accent 3" w:semiHidden="0" w:uiPriority="62" w:unhideWhenUsed="0"/>
-    <w:lsdException w:name="Medium Shading 1 Accent 3" w:semiHidden="0" w:uiPriority="63" w:unhideWhenUsed="0"/>
-    <w:lsdException w:name="Medium Shading 2 Accent 3" w:semiHidden="0" w:uiPriority="64" w:unhideWhenUsed="0"/>
-    <w:lsdException w:name="Medium List 1 Accent 3" w:semiHidden="0" w:uiPriority="65" w:unhideWhenUsed="0"/>
-    <w:lsdException w:name="Medium List 2 Accent 3" w:semiHidden="0" w:uiPriority="66" w:unhideWhenUsed="0"/>
-    <w:lsdException w:name="Medium Grid 1 Accent 3" w:semiHidden="0" w:uiPriority="67" w:unhideWhenUsed="0"/>
-    <w:lsdException w:name="Medium Grid 2 Accent 3" w:semiHidden="0" w:uiPriority="68" w:unhideWhenUsed="0"/>
-    <w:lsdException w:name="Medium Grid 3 Accent 3" w:semiHidden="0" w:uiPriority="69" w:unhideWhenUsed="0"/>
-    <w:lsdException w:name="Dark List Accent 3" w:semiHidden="0" w:uiPriority="70" w:unhideWhenUsed="0"/>
-    <w:lsdException w:name="Colorful Shading Accent 3" w:semiHidden="0" w:uiPriority="71" w:unhideWhenUsed="0"/>
-    <w:lsdException w:name="Colorful List Accent 3" w:semiHidden="0" w:uiPriority="72" w:unhideWhenUsed="0"/>
-    <w:lsdException w:name="Colorful Grid Accent 3" w:semiHidden="0" w:uiPriority="73" w:unhideWhenUsed="0"/>
-    <w:lsdException w:name="Light Shading Accent 4" w:semiHidden="0" w:uiPriority="60" w:unhideWhenUsed="0"/>
-    <w:lsdException w:name="Light List Accent 4" w:semiHidden="0" w:uiPriority="61" w:unhideWhenUsed="0"/>
-    <w:lsdException w:name="Light Grid Accent 4" w:semiHidden="0" w:uiPriority="62" w:unhideWhenUsed="0"/>
-    <w:lsdException w:name="Medium Shading 1 Accent 4" w:semiHidden="0" w:uiPriority="63" w:unhideWhenUsed="0"/>
-    <w:lsdException w:name="Medium Shading 2 Accent 4" w:semiHidden="0" w:uiPriority="64" w:unhideWhenUsed="0"/>
-    <w:lsdException w:name="Medium List 1 Accent 4" w:semiHidden="0" w:uiPriority="65" w:unhideWhenUsed="0"/>
-    <w:lsdException w:name="Medium List 2 Accent 4" w:semiHidden="0" w:uiPriority="66" w:unhideWhenUsed="0"/>
-    <w:lsdException w:name="Medium Grid 1 Accent 4" w:semiHidden="0" w:uiPriority="67" w:unhideWhenUsed="0"/>
-    <w:lsdException w:name="Medium Grid 2 Accent 4" w:semiHidden="0" w:uiPriority="68" w:unhideWhenUsed="0"/>
-    <w:lsdException w:name="Medium Grid 3 Accent 4" w:semiHidden="0" w:uiPriority="69" w:unhideWhenUsed="0"/>
-    <w:lsdException w:name="Dark List Accent 4" w:semiHidden="0" w:uiPriority="70" w:unhideWhenUsed="0"/>
-    <w:lsdException w:name="Colorful Shading Accent 4" w:semiHidden="0" w:uiPriority="71" w:unhideWhenUsed="0"/>
-    <w:lsdException w:name="Colorful List Accent 4" w:semiHidden="0" w:uiPriority="72" w:unhideWhenUsed="0"/>
-    <w:lsdException w:name="Colorful Grid Accent 4" w:semiHidden="0" w:uiPriority="73" w:unhideWhenUsed="0"/>
-    <w:lsdException w:name="Light Shading Accent 5" w:semiHidden="0" w:uiPriority="60" w:unhideWhenUsed="0"/>
-    <w:lsdException w:name="Light List Accent 5" w:semiHidden="0" w:uiPriority="61" w:unhideWhenUsed="0"/>
-    <w:lsdException w:name="Light Grid Accent 5" w:semiHidden="0" w:uiPriority="62" w:unhideWhenUsed="0"/>
-    <w:lsdException w:name="Medium Shading 1 Accent 5" w:semiHidden="0" w:uiPriority="63" w:unhideWhenUsed="0"/>
-    <w:lsdException w:name="Medium Shading 2 Accent 5" w:semiHidden="0" w:uiPriority="64" w:unhideWhenUsed="0"/>
-    <w:lsdException w:name="Medium List 1 Accent 5" w:semiHidden="0" w:uiPriority="65" w:unhideWhenUsed="0"/>
-    <w:lsdException w:name="Medium List 2 Accent 5" w:semiHidden="0" w:uiPriority="66" w:unhideWhenUsed="0"/>
-    <w:lsdException w:name="Medium Grid 1 Accent 5" w:semiHidden="0" w:uiPriority="67" w:unhideWhenUsed="0"/>
-    <w:lsdException w:name="Medium Grid 2 Accent 5" w:semiHidden="0" w:uiPriority="68" w:unhideWhenUsed="0"/>
-    <w:lsdException w:name="Medium Grid 3 Accent 5" w:semiHidden="0" w:uiPriority="69" w:unhideWhenUsed="0"/>
-    <w:lsdException w:name="Dark List Accent 5" w:semiHidden="0" w:uiPriority="70" w:unhideWhenUsed="0"/>
-    <w:lsdException w:name="Colorful Shading Accent 5" w:semiHidden="0" w:uiPriority="71" w:unhideWhenUsed="0"/>
-    <w:lsdException w:name="Colorful List Accent 5" w:semiHidden="0" w:uiPriority="72" w:unhideWhenUsed="0"/>
-    <w:lsdException w:name="Colorful Grid Accent 5" w:semiHidden="0" w:uiPriority="73" w:unhideWhenUsed="0"/>
-    <w:lsdException w:name="Light Shading Accent 6" w:semiHidden="0" w:uiPriority="60" w:unhideWhenUsed="0"/>
-    <w:lsdException w:name="Light List Accent 6" w:semiHidden="0" w:uiPriority="61" w:unhideWhenUsed="0"/>
-    <w:lsdException w:name="Light Grid Accent 6" w:semiHidden="0" w:uiPriority="62" w:unhideWhenUsed="0"/>
-    <w:lsdException w:name="Medium Shading 1 Accent 6" w:semiHidden="0" w:uiPriority="63" w:unhideWhenUsed="0"/>
-    <w:lsdException w:name="Medium Shading 2 Accent 6" w:semiHidden="0" w:uiPriority="64" w:unhideWhenUsed="0"/>
-    <w:lsdException w:name="Medium List 1 Accent 6" w:semiHidden="0" w:uiPriority="65" w:unhideWhenUsed="0"/>
-    <w:lsdException w:name="Medium List 2 Accent 6" w:semiHidden="0" w:uiPriority="66" w:unhideWhenUsed="0"/>
-    <w:lsdException w:name="Medium Grid 1 Accent 6" w:semiHidden="0" w:uiPriority="67" w:unhideWhenUsed="0"/>
-    <w:lsdException w:name="Medium Grid 2 Accent 6" w:semiHidden="0" w:uiPriority="68" w:unhideWhenUsed="0"/>
-    <w:lsdException w:name="Medium Grid 3 Accent 6" w:semiHidden="0" w:uiPriority="69" w:unhideWhenUsed="0"/>
-    <w:lsdException w:name="Dark List Accent 6" w:semiHidden="0" w:uiPriority="70" w:unhideWhenUsed="0"/>
-    <w:lsdException w:name="Colorful Shading Accent 6" w:semiHidden="0" w:uiPriority="71" w:unhideWhenUsed="0"/>
-    <w:lsdException w:name="Colorful List Accent 6" w:semiHidden="0" w:uiPriority="72" w:unhideWhenUsed="0"/>
-    <w:lsdException w:name="Colorful Grid Accent 6" w:semiHidden="0" w:uiPriority="73" w:unhideWhenUsed="0"/>
-    <w:lsdException w:name="Subtle Emphasis" w:semiHidden="0" w:uiPriority="19" w:unhideWhenUsed="0" w:qFormat="1"/>
-    <w:lsdException w:name="Intense Emphasis" w:semiHidden="0" w:uiPriority="21" w:unhideWhenUsed="0" w:qFormat="1"/>
-    <w:lsdException w:name="Subtle Reference" w:semiHidden="0" w:uiPriority="31" w:unhideWhenUsed="0" w:qFormat="1"/>
-    <w:lsdException w:name="Intense Reference" w:semiHidden="0" w:uiPriority="32" w:unhideWhenUsed="0" w:qFormat="1"/>
-    <w:lsdException w:name="Book Title" w:semiHidden="0" w:uiPriority="33" w:unhideWhenUsed="0" w:qFormat="1"/>
-    <w:lsdException w:name="Bibliography" w:uiPriority="37"/>
-    <w:lsdException w:name="TOC Heading" w:uiPriority="39" w:qFormat="1"/>
+  <w:latentStyles w:defLockedState="0" w:defUIPriority="99" w:defSemiHidden="0" w:defUnhideWhenUsed="0" w:defQFormat="0" w:count="371">
+    <w:lsdException w:name="Normal" w:uiPriority="0" w:qFormat="1"/>
+    <w:lsdException w:name="heading 1" w:uiPriority="9" w:qFormat="1"/>
+    <w:lsdException w:name="heading 2" w:semiHidden="1" w:uiPriority="9" w:unhideWhenUsed="1" w:qFormat="1"/>
+    <w:lsdException w:name="heading 3" w:semiHidden="1" w:uiPriority="9" w:unhideWhenUsed="1" w:qFormat="1"/>
+    <w:lsdException w:name="heading 4" w:semiHidden="1" w:uiPriority="9" w:unhideWhenUsed="1" w:qFormat="1"/>
+    <w:lsdException w:name="heading 5" w:semiHidden="1" w:uiPriority="9" w:unhideWhenUsed="1" w:qFormat="1"/>
+    <w:lsdException w:name="heading 6" w:semiHidden="1" w:uiPriority="9" w:unhideWhenUsed="1" w:qFormat="1"/>
+    <w:lsdException w:name="heading 7" w:semiHidden="1" w:uiPriority="9" w:unhideWhenUsed="1" w:qFormat="1"/>
+    <w:lsdException w:name="heading 8" w:semiHidden="1" w:uiPriority="9" w:unhideWhenUsed="1" w:qFormat="1"/>
+    <w:lsdException w:name="heading 9" w:semiHidden="1" w:uiPriority="9" w:unhideWhenUsed="1" w:qFormat="1"/>
+    <w:lsdException w:name="index 1" w:semiHidden="1" w:unhideWhenUsed="1"/>
+    <w:lsdException w:name="index 2" w:semiHidden="1" w:unhideWhenUsed="1"/>
+    <w:lsdException w:name="index 3" w:semiHidden="1" w:unhideWhenUsed="1"/>
+    <w:lsdException w:name="index 4" w:semiHidden="1" w:unhideWhenUsed="1"/>
+    <w:lsdException w:name="index 5" w:semiHidden="1" w:unhideWhenUsed="1"/>
+    <w:lsdException w:name="index 6" w:semiHidden="1" w:unhideWhenUsed="1"/>
+    <w:lsdException w:name="index 7" w:semiHidden="1" w:unhideWhenUsed="1"/>
+    <w:lsdException w:name="index 8" w:semiHidden="1" w:unhideWhenUsed="1"/>
+    <w:lsdException w:name="index 9" w:semiHidden="1" w:unhideWhenUsed="1"/>
+    <w:lsdException w:name="toc 1" w:semiHidden="1" w:uiPriority="39" w:unhideWhenUsed="1"/>
+    <w:lsdException w:name="toc 2" w:semiHidden="1" w:uiPriority="39" w:unhideWhenUsed="1"/>
+    <w:lsdException w:name="toc 3" w:semiHidden="1" w:uiPriority="39" w:unhideWhenUsed="1"/>
+    <w:lsdException w:name="toc 4" w:semiHidden="1" w:uiPriority="39" w:unhideWhenUsed="1"/>
+    <w:lsdException w:name="toc 5" w:semiHidden="1" w:uiPriority="39" w:unhideWhenUsed="1"/>
+    <w:lsdException w:name="toc 6" w:semiHidden="1" w:uiPriority="39" w:unhideWhenUsed="1"/>
+    <w:lsdException w:name="toc 7" w:semiHidden="1" w:uiPriority="39" w:unhideWhenUsed="1"/>
+    <w:lsdException w:name="toc 8" w:semiHidden="1" w:uiPriority="39" w:unhideWhenUsed="1"/>
+    <w:lsdException w:name="toc 9" w:semiHidden="1" w:uiPriority="39" w:unhideWhenUsed="1"/>
+    <w:lsdException w:name="Normal Indent" w:semiHidden="1" w:unhideWhenUsed="1"/>
+    <w:lsdException w:name="footnote text" w:semiHidden="1" w:unhideWhenUsed="1"/>
+    <w:lsdException w:name="annotation text" w:semiHidden="1" w:unhideWhenUsed="1"/>
+    <w:lsdException w:name="header" w:semiHidden="1" w:unhideWhenUsed="1"/>
+    <w:lsdException w:name="footer" w:semiHidden="1" w:unhideWhenUsed="1"/>
+    <w:lsdException w:name="index heading" w:semiHidden="1" w:unhideWhenUsed="1"/>
+    <w:lsdException w:name="caption" w:semiHidden="1" w:uiPriority="35" w:unhideWhenUsed="1" w:qFormat="1"/>
+    <w:lsdException w:name="table of figures" w:semiHidden="1" w:unhideWhenUsed="1"/>
+    <w:lsdException w:name="envelope address" w:semiHidden="1" w:unhideWhenUsed="1"/>
+    <w:lsdException w:name="envelope return" w:semiHidden="1" w:unhideWhenUsed="1"/>
+    <w:lsdException w:name="footnote reference" w:semiHidden="1" w:unhideWhenUsed="1"/>
+    <w:lsdException w:name="annotation reference" w:semiHidden="1" w:unhideWhenUsed="1"/>
+    <w:lsdException w:name="line number" w:semiHidden="1" w:unhideWhenUsed="1"/>
+    <w:lsdException w:name="page number" w:semiHidden="1" w:unhideWhenUsed="1"/>
+    <w:lsdException w:name="endnote reference" w:semiHidden="1" w:unhideWhenUsed="1"/>
+    <w:lsdException w:name="endnote text" w:semiHidden="1" w:unhideWhenUsed="1"/>
+    <w:lsdException w:name="table of authorities" w:semiHidden="1" w:unhideWhenUsed="1"/>
+    <w:lsdException w:name="macro" w:semiHidden="1" w:unhideWhenUsed="1"/>
+    <w:lsdException w:name="toa heading" w:semiHidden="1" w:unhideWhenUsed="1"/>
+    <w:lsdException w:name="List" w:semiHidden="1" w:unhideWhenUsed="1"/>
+    <w:lsdException w:name="List Bullet" w:semiHidden="1" w:unhideWhenUsed="1"/>
+    <w:lsdException w:name="List Number" w:semiHidden="1" w:unhideWhenUsed="1"/>
+    <w:lsdException w:name="List 2" w:semiHidden="1" w:unhideWhenUsed="1"/>
+    <w:lsdException w:name="List 3" w:semiHidden="1" w:unhideWhenUsed="1"/>
+    <w:lsdException w:name="List 4" w:semiHidden="1" w:unhideWhenUsed="1"/>
+    <w:lsdException w:name="List 5" w:semiHidden="1" w:unhideWhenUsed="1"/>
+    <w:lsdException w:name="List Bullet 2" w:semiHidden="1" w:unhideWhenUsed="1"/>
+    <w:lsdException w:name="List Bullet 3" w:semiHidden="1" w:unhideWhenUsed="1"/>
+    <w:lsdException w:name="List Bullet 4" w:semiHidden="1" w:unhideWhenUsed="1"/>
+    <w:lsdException w:name="List Bullet 5" w:semiHidden="1" w:unhideWhenUsed="1"/>
+    <w:lsdException w:name="List Number 2" w:semiHidden="1" w:unhideWhenUsed="1"/>
+    <w:lsdException w:name="List Number 3" w:semiHidden="1" w:unhideWhenUsed="1"/>
+    <w:lsdException w:name="List Number 4" w:semiHidden="1" w:unhideWhenUsed="1"/>
+    <w:lsdException w:name="List Number 5" w:semiHidden="1" w:unhideWhenUsed="1"/>
+    <w:lsdException w:name="Title" w:uiPriority="10" w:qFormat="1"/>
+    <w:lsdException w:name="Closing" w:semiHidden="1" w:unhideWhenUsed="1"/>
+    <w:lsdException w:name="Signature" w:semiHidden="1" w:unhideWhenUsed="1"/>
+    <w:lsdException w:name="Default Paragraph Font" w:semiHidden="1" w:uiPriority="1" w:unhideWhenUsed="1"/>
+    <w:lsdException w:name="Body Text" w:semiHidden="1" w:unhideWhenUsed="1"/>
+    <w:lsdException w:name="Body Text Indent" w:semiHidden="1" w:unhideWhenUsed="1"/>
+    <w:lsdException w:name="List Continue" w:semiHidden="1" w:unhideWhenUsed="1"/>
+    <w:lsdException w:name="List Continue 2" w:semiHidden="1" w:unhideWhenUsed="1"/>
+    <w:lsdException w:name="List Continue 3" w:semiHidden="1" w:unhideWhenUsed="1"/>
+    <w:lsdException w:name="List Continue 4" w:semiHidden="1" w:unhideWhenUsed="1"/>
+    <w:lsdException w:name="List Continue 5" w:semiHidden="1" w:unhideWhenUsed="1"/>
+    <w:lsdException w:name="Message Header" w:semiHidden="1" w:unhideWhenUsed="1"/>
+    <w:lsdException w:name="Subtitle" w:uiPriority="11" w:qFormat="1"/>
+    <w:lsdException w:name="Salutation" w:semiHidden="1" w:unhideWhenUsed="1"/>
+    <w:lsdException w:name="Date" w:semiHidden="1" w:unhideWhenUsed="1"/>
+    <w:lsdException w:name="Body Text First Indent" w:semiHidden="1" w:unhideWhenUsed="1"/>
+    <w:lsdException w:name="Body Text First Indent 2" w:semiHidden="1" w:unhideWhenUsed="1"/>
+    <w:lsdException w:name="Note Heading" w:semiHidden="1" w:unhideWhenUsed="1"/>
+    <w:lsdException w:name="Body Text 2" w:semiHidden="1" w:unhideWhenUsed="1"/>
+    <w:lsdException w:name="Body Text 3" w:semiHidden="1" w:unhideWhenUsed="1"/>
+    <w:lsdException w:name="Body Text Indent 2" w:semiHidden="1" w:unhideWhenUsed="1"/>
+    <w:lsdException w:name="Body Text Indent 3" w:semiHidden="1" w:unhideWhenUsed="1"/>
+    <w:lsdException w:name="Block Text" w:semiHidden="1" w:unhideWhenUsed="1"/>
+    <w:lsdException w:name="Hyperlink" w:semiHidden="1" w:unhideWhenUsed="1"/>
+    <w:lsdException w:name="FollowedHyperlink" w:semiHidden="1" w:unhideWhenUsed="1"/>
+    <w:lsdException w:name="Strong" w:uiPriority="22" w:qFormat="1"/>
+    <w:lsdException w:name="Emphasis" w:uiPriority="20" w:qFormat="1"/>
+    <w:lsdException w:name="Document Map" w:semiHidden="1" w:unhideWhenUsed="1"/>
+    <w:lsdException w:name="Plain Text" w:semiHidden="1" w:unhideWhenUsed="1"/>
+    <w:lsdException w:name="E-mail Signature" w:semiHidden="1" w:unhideWhenUsed="1"/>
+    <w:lsdException w:name="HTML Top of Form" w:semiHidden="1" w:unhideWhenUsed="1"/>
+    <w:lsdException w:name="HTML Bottom of Form" w:semiHidden="1" w:unhideWhenUsed="1"/>
+    <w:lsdException w:name="Normal (Web)" w:semiHidden="1" w:unhideWhenUsed="1"/>
+    <w:lsdException w:name="HTML Acronym" w:semiHidden="1" w:unhideWhenUsed="1"/>
+    <w:lsdException w:name="HTML Address" w:semiHidden="1" w:unhideWhenUsed="1"/>
+    <w:lsdException w:name="HTML Cite" w:semiHidden="1" w:unhideWhenUsed="1"/>
+    <w:lsdException w:name="HTML Code" w:semiHidden="1" w:unhideWhenUsed="1"/>
+    <w:lsdException w:name="HTML Definition" w:semiHidden="1" w:unhideWhenUsed="1"/>
+    <w:lsdException w:name="HTML Keyboard" w:semiHidden="1" w:unhideWhenUsed="1"/>
+    <w:lsdException w:name="HTML Preformatted" w:semiHidden="1" w:unhideWhenUsed="1"/>
+    <w:lsdException w:name="HTML Sample" w:semiHidden="1" w:unhideWhenUsed="1"/>
+    <w:lsdException w:name="HTML Typewriter" w:semiHidden="1" w:unhideWhenUsed="1"/>
+    <w:lsdException w:name="HTML Variable" w:semiHidden="1" w:unhideWhenUsed="1"/>
+    <w:lsdException w:name="Normal Table" w:semiHidden="1" w:unhideWhenUsed="1"/>
+    <w:lsdException w:name="annotation subject" w:semiHidden="1" w:unhideWhenUsed="1"/>
+    <w:lsdException w:name="No List" w:semiHidden="1" w:unhideWhenUsed="1"/>
+    <w:lsdException w:name="Outline List 1" w:semiHidden="1" w:unhideWhenUsed="1"/>
+    <w:lsdException w:name="Outline List 2" w:semiHidden="1" w:unhideWhenUsed="1"/>
+    <w:lsdException w:name="Outline List 3" w:semiHidden="1" w:unhideWhenUsed="1"/>
+    <w:lsdException w:name="Table Simple 1" w:semiHidden="1" w:unhideWhenUsed="1"/>
+    <w:lsdException w:name="Table Simple 2" w:semiHidden="1" w:unhideWhenUsed="1"/>
+    <w:lsdException w:name="Table Simple 3" w:semiHidden="1" w:unhideWhenUsed="1"/>
+    <w:lsdException w:name="Table Classic 1" w:semiHidden="1" w:unhideWhenUsed="1"/>
+    <w:lsdException w:name="Table Classic 2" w:semiHidden="1" w:unhideWhenUsed="1"/>
+    <w:lsdException w:name="Table Classic 3" w:semiHidden="1" w:unhideWhenUsed="1"/>
+    <w:lsdException w:name="Table Classic 4" w:semiHidden="1" w:unhideWhenUsed="1"/>
+    <w:lsdException w:name="Table Colorful 1" w:semiHidden="1" w:unhideWhenUsed="1"/>
+    <w:lsdException w:name="Table Colorful 2" w:semiHidden="1" w:unhideWhenUsed="1"/>
+    <w:lsdException w:name="Table Colorful 3" w:semiHidden="1" w:unhideWhenUsed="1"/>
+    <w:lsdException w:name="Table Columns 1" w:semiHidden="1" w:unhideWhenUsed="1"/>
+    <w:lsdException w:name="Table Columns 2" w:semiHidden="1" w:unhideWhenUsed="1"/>
+    <w:lsdException w:name="Table Columns 3" w:semiHidden="1" w:unhideWhenUsed="1"/>
+    <w:lsdException w:name="Table Columns 4" w:semiHidden="1" w:unhideWhenUsed="1"/>
+    <w:lsdException w:name="Table Columns 5" w:semiHidden="1" w:unhideWhenUsed="1"/>
+    <w:lsdException w:name="Table Grid 1" w:semiHidden="1" w:unhideWhenUsed="1"/>
+    <w:lsdException w:name="Table Grid 2" w:semiHidden="1" w:unhideWhenUsed="1"/>
+    <w:lsdException w:name="Table Grid 3" w:semiHidden="1" w:unhideWhenUsed="1"/>
+    <w:lsdException w:name="Table Grid 4" w:semiHidden="1" w:unhideWhenUsed="1"/>
+    <w:lsdException w:name="Table Grid 5" w:semiHidden="1" w:unhideWhenUsed="1"/>
+    <w:lsdException w:name="Table Grid 6" w:semiHidden="1" w:unhideWhenUsed="1"/>
+    <w:lsdException w:name="Table Grid 7" w:semiHidden="1" w:unhideWhenUsed="1"/>
+    <w:lsdException w:name="Table Grid 8" w:semiHidden="1" w:unhideWhenUsed="1"/>
+    <w:lsdException w:name="Table List 1" w:semiHidden="1" w:unhideWhenUsed="1"/>
+    <w:lsdException w:name="Table List 2" w:semiHidden="1" w:unhideWhenUsed="1"/>
+    <w:lsdException w:name="Table List 3" w:semiHidden="1" w:unhideWhenUsed="1"/>
+    <w:lsdException w:name="Table List 4" w:semiHidden="1" w:unhideWhenUsed="1"/>
+    <w:lsdException w:name="Table List 5" w:semiHidden="1" w:unhideWhenUsed="1"/>
+    <w:lsdException w:name="Table List 6" w:semiHidden="1" w:unhideWhenUsed="1"/>
+    <w:lsdException w:name="Table List 7" w:semiHidden="1" w:unhideWhenUsed="1"/>
+    <w:lsdException w:name="Table List 8" w:semiHidden="1" w:unhideWhenUsed="1"/>
+    <w:lsdException w:name="Table 3D effects 1" w:semiHidden="1" w:unhideWhenUsed="1"/>
+    <w:lsdException w:name="Table 3D effects 2" w:semiHidden="1" w:unhideWhenUsed="1"/>
+    <w:lsdException w:name="Table 3D effects 3" w:semiHidden="1" w:unhideWhenUsed="1"/>
+    <w:lsdException w:name="Table Contemporary" w:semiHidden="1" w:unhideWhenUsed="1"/>
+    <w:lsdException w:name="Table Elegant" w:semiHidden="1" w:unhideWhenUsed="1"/>
+    <w:lsdException w:name="Table Professional" w:semiHidden="1" w:unhideWhenUsed="1"/>
+    <w:lsdException w:name="Table Subtle 1" w:semiHidden="1" w:unhideWhenUsed="1"/>
+    <w:lsdException w:name="Table Subtle 2" w:semiHidden="1" w:unhideWhenUsed="1"/>
+    <w:lsdException w:name="Table Web 1" w:semiHidden="1" w:unhideWhenUsed="1"/>
+    <w:lsdException w:name="Table Web 2" w:semiHidden="1" w:unhideWhenUsed="1"/>
+    <w:lsdException w:name="Table Web 3" w:semiHidden="1" w:unhideWhenUsed="1"/>
+    <w:lsdException w:name="Balloon Text" w:semiHidden="1" w:unhideWhenUsed="1"/>
+    <w:lsdException w:name="Table Grid" w:uiPriority="39"/>
+    <w:lsdException w:name="Table Theme" w:semiHidden="1" w:unhideWhenUsed="1"/>
+    <w:lsdException w:name="Placeholder Text" w:semiHidden="1"/>
+    <w:lsdException w:name="No Spacing" w:uiPriority="1" w:qFormat="1"/>
+    <w:lsdException w:name="Light Shading" w:uiPriority="60"/>
+    <w:lsdException w:name="Light List" w:uiPriority="61"/>
+    <w:lsdException w:name="Light Grid" w:uiPriority="62"/>
+    <w:lsdException w:name="Medium Shading 1" w:uiPriority="63"/>
+    <w:lsdException w:name="Medium Shading 2" w:uiPriority="64"/>
+    <w:lsdException w:name="Medium List 1" w:uiPriority="65"/>
+    <w:lsdException w:name="Medium List 2" w:uiPriority="66"/>
+    <w:lsdException w:name="Medium Grid 1" w:uiPriority="67"/>
+    <w:lsdException w:name="Medium Grid 2" w:uiPriority="68"/>
+    <w:lsdException w:name="Medium Grid 3" w:uiPriority="69"/>
+    <w:lsdException w:name="Dark List" w:uiPriority="70"/>
+    <w:lsdException w:name="Colorful Shading" w:uiPriority="71"/>
+    <w:lsdException w:name="Colorful List" w:uiPriority="72"/>
+    <w:lsdException w:name="Colorful Grid" w:uiPriority="73"/>
+    <w:lsdException w:name="Light Shading Accent 1" w:uiPriority="60"/>
+    <w:lsdException w:name="Light List Accent 1" w:uiPriority="61"/>
+    <w:lsdException w:name="Light Grid Accent 1" w:uiPriority="62"/>
+    <w:lsdException w:name="Medium Shading 1 Accent 1" w:uiPriority="63"/>
+    <w:lsdException w:name="Medium Shading 2 Accent 1" w:uiPriority="64"/>
+    <w:lsdException w:name="Medium List 1 Accent 1" w:uiPriority="65"/>
+    <w:lsdException w:name="Revision" w:semiHidden="1"/>
+    <w:lsdException w:name="List Paragraph" w:uiPriority="34" w:qFormat="1"/>
+    <w:lsdException w:name="Quote" w:uiPriority="29" w:qFormat="1"/>
+    <w:lsdException w:name="Intense Quote" w:uiPriority="30" w:qFormat="1"/>
+    <w:lsdException w:name="Medium List 2 Accent 1" w:uiPriority="66"/>
+    <w:lsdException w:name="Medium Grid 1 Accent 1" w:uiPriority="67"/>
+    <w:lsdException w:name="Medium Grid 2 Accent 1" w:uiPriority="68"/>
+    <w:lsdException w:name="Medium Grid 3 Accent 1" w:uiPriority="69"/>
+    <w:lsdException w:name="Dark List Accent 1" w:uiPriority="70"/>
+    <w:lsdException w:name="Colorful Shading Accent 1" w:uiPriority="71"/>
+    <w:lsdException w:name="Colorful List Accent 1" w:uiPriority="72"/>
+    <w:lsdException w:name="Colorful Grid Accent 1" w:uiPriority="73"/>
+    <w:lsdException w:name="Light Shading Accent 2" w:uiPriority="60"/>
+    <w:lsdException w:name="Light List Accent 2" w:uiPriority="61"/>
+    <w:lsdException w:name="Light Grid Accent 2" w:uiPriority="62"/>
+    <w:lsdException w:name="Medium Shading 1 Accent 2" w:uiPriority="63"/>
+    <w:lsdException w:name="Medium Shading 2 Accent 2" w:uiPriority="64"/>
+    <w:lsdException w:name="Medium List 1 Accent 2" w:uiPriority="65"/>
+    <w:lsdException w:name="Medium List 2 Accent 2" w:uiPriority="66"/>
+    <w:lsdException w:name="Medium Grid 1 Accent 2" w:uiPriority="67"/>
+    <w:lsdException w:name="Medium Grid 2 Accent 2" w:uiPriority="68"/>
+    <w:lsdException w:name="Medium Grid 3 Accent 2" w:uiPriority="69"/>
+    <w:lsdException w:name="Dark List Accent 2" w:uiPriority="70"/>
+    <w:lsdException w:name="Colorful Shading Accent 2" w:uiPriority="71"/>
+    <w:lsdException w:name="Colorful List Accent 2" w:uiPriority="72"/>
+    <w:lsdException w:name="Colorful Grid Accent 2" w:uiPriority="73"/>
+    <w:lsdException w:name="Light Shading Accent 3" w:uiPriority="60"/>
+    <w:lsdException w:name="Light List Accent 3" w:uiPriority="61"/>
+    <w:lsdException w:name="Light Grid Accent 3" w:uiPriority="62"/>
+    <w:lsdException w:name="Medium Shading 1 Accent 3" w:uiPriority="63"/>
+    <w:lsdException w:name="Medium Shading 2 Accent 3" w:uiPriority="64"/>
+    <w:lsdException w:name="Medium List 1 Accent 3" w:uiPriority="65"/>
+    <w:lsdException w:name="Medium List 2 Accent 3" w:uiPriority="66"/>
+    <w:lsdException w:name="Medium Grid 1 Accent 3" w:uiPriority="67"/>
+    <w:lsdException w:name="Medium Grid 2 Accent 3" w:uiPriority="68"/>
+    <w:lsdException w:name="Medium Grid 3 Accent 3" w:uiPriority="69"/>
+    <w:lsdException w:name="Dark List Accent 3" w:uiPriority="70"/>
+    <w:lsdException w:name="Colorful Shading Accent 3" w:uiPriority="71"/>
+    <w:lsdException w:name="Colorful List Accent 3" w:uiPriority="72"/>
+    <w:lsdException w:name="Colorful Grid Accent 3" w:uiPriority="73"/>
+    <w:lsdException w:name="Light Shading Accent 4" w:uiPriority="60"/>
+    <w:lsdException w:name="Light List Accent 4" w:uiPriority="61"/>
+    <w:lsdException w:name="Light Grid Accent 4" w:uiPriority="62"/>
+    <w:lsdException w:name="Medium Shading 1 Accent 4" w:uiPriority="63"/>
+    <w:lsdException w:name="Medium Shading 2 Accent 4" w:uiPriority="64"/>
+    <w:lsdException w:name="Medium List 1 Accent 4" w:uiPriority="65"/>
+    <w:lsdException w:name="Medium List 2 Accent 4" w:uiPriority="66"/>
+    <w:lsdException w:name="Medium Grid 1 Accent 4" w:uiPriority="67"/>
+    <w:lsdException w:name="Medium Grid 2 Accent 4" w:uiPriority="68"/>
+    <w:lsdException w:name="Medium Grid 3 Accent 4" w:uiPriority="69"/>
+    <w:lsdException w:name="Dark List Accent 4" w:uiPriority="70"/>
+    <w:lsdException w:name="Colorful Shading Accent 4" w:uiPriority="71"/>
+    <w:lsdException w:name="Colorful List Accent 4" w:uiPriority="72"/>
+    <w:lsdException w:name="Colorful Grid Accent 4" w:uiPriority="73"/>
+    <w:lsdException w:name="Light Shading Accent 5" w:uiPriority="60"/>
+    <w:lsdException w:name="Light List Accent 5" w:uiPriority="61"/>
+    <w:lsdException w:name="Light Grid Accent 5" w:uiPriority="62"/>
+    <w:lsdException w:name="Medium Shading 1 Accent 5" w:uiPriority="63"/>
+    <w:lsdException w:name="Medium Shading 2 Accent 5" w:uiPriority="64"/>
+    <w:lsdException w:name="Medium List 1 Accent 5" w:uiPriority="65"/>
+    <w:lsdException w:name="Medium List 2 Accent 5" w:uiPriority="66"/>
+    <w:lsdException w:name="Medium Grid 1 Accent 5" w:uiPriority="67"/>
+    <w:lsdException w:name="Medium Grid 2 Accent 5" w:uiPriority="68"/>
+    <w:lsdException w:name="Medium Grid 3 Accent 5" w:uiPriority="69"/>
+    <w:lsdException w:name="Dark List Accent 5" w:uiPriority="70"/>
+    <w:lsdException w:name="Colorful Shading Accent 5" w:uiPriority="71"/>
+    <w:lsdException w:name="Colorful List Accent 5" w:uiPriority="72"/>
+    <w:lsdException w:name="Colorful Grid Accent 5" w:uiPriority="73"/>
+    <w:lsdException w:name="Light Shading Accent 6" w:uiPriority="60"/>
+    <w:lsdException w:name="Light List Accent 6" w:uiPriority="61"/>
+    <w:lsdException w:name="Light Grid Accent 6" w:uiPriority="62"/>
+    <w:lsdException w:name="Medium Shading 1 Accent 6" w:uiPriority="63"/>
+    <w:lsdException w:name="Medium Shading 2 Accent 6" w:uiPriority="64"/>
+    <w:lsdException w:name="Medium List 1 Accent 6" w:uiPriority="65"/>
+    <w:lsdException w:name="Medium List 2 Accent 6" w:uiPriority="66"/>
+    <w:lsdException w:name="Medium Grid 1 Accent 6" w:uiPriority="67"/>
+    <w:lsdException w:name="Medium Grid 2 Accent 6" w:uiPriority="68"/>
+    <w:lsdException w:name="Medium Grid 3 Accent 6" w:uiPriority="69"/>
+    <w:lsdException w:name="Dark List Accent 6" w:uiPriority="70"/>
+    <w:lsdException w:name="Colorful Shading Accent 6" w:uiPriority="71"/>
+    <w:lsdException w:name="Colorful List Accent 6" w:uiPriority="72"/>
+    <w:lsdException w:name="Colorful Grid Accent 6" w:uiPriority="73"/>
+    <w:lsdException w:name="Subtle Emphasis" w:uiPriority="19" w:qFormat="1"/>
+    <w:lsdException w:name="Intense Emphasis" w:uiPriority="21" w:qFormat="1"/>
+    <w:lsdException w:name="Subtle Reference" w:uiPriority="31" w:qFormat="1"/>
+    <w:lsdException w:name="Intense Reference" w:uiPriority="32" w:qFormat="1"/>
+    <w:lsdException w:name="Book Title" w:uiPriority="33" w:qFormat="1"/>
+    <w:lsdException w:name="Bibliography" w:semiHidden="1" w:uiPriority="37" w:unhideWhenUsed="1"/>
+    <w:lsdException w:name="TOC Heading" w:semiHidden="1" w:uiPriority="39" w:unhideWhenUsed="1" w:qFormat="1"/>
+    <w:lsdException w:name="Grid Table 4" w:uiPriority="49"/>
+    <w:lsdException w:name="Grid Table 5 Dark" w:uiPriority="50"/>
+    <w:lsdException w:name="Grid Table 6 Colorful" w:uiPriority="51"/>
+    <w:lsdException w:name="Grid Table 7 Colorful" w:uiPriority="52"/>
+    <w:lsdException w:name="Grid Table 1 Light Accent 1" w:uiPriority="46"/>
+    <w:lsdException w:name="Grid Table 2 Accent 1" w:uiPriority="47"/>
+    <w:lsdException w:name="Grid Table 3 Accent 1" w:uiPriority="48"/>
+    <w:lsdException w:name="Grid Table 4 Accent 1" w:uiPriority="49"/>
+    <w:lsdException w:name="Grid Table 5 Dark Accent 1" w:uiPriority="50"/>
+    <w:lsdException w:name="Grid Table 6 Colorful Accent 1" w:uiPriority="51"/>
+    <w:lsdException w:name="Grid Table 7 Colorful Accent 1" w:uiPriority="52"/>
+    <w:lsdException w:name="Grid Table 1 Light Accent 2" w:uiPriority="46"/>
+    <w:lsdException w:name="Grid Table 2 Accent 2" w:uiPriority="47"/>
+    <w:lsdException w:name="Grid Table 3 Accent 2" w:uiPriority="48"/>
+    <w:lsdException w:name="Grid Table 4 Accent 2" w:uiPriority="49"/>
+    <w:lsdException w:name="Grid Table 5 Dark Accent 2" w:uiPriority="50"/>
+    <w:lsdException w:name="Grid Table 6 Colorful Accent 2" w:uiPriority="51"/>
+    <w:lsdException w:name="Grid Table 7 Colorful Accent 2" w:uiPriority="52"/>
+    <w:lsdException w:name="Grid Table 1 Light Accent 3" w:uiPriority="46"/>
+    <w:lsdException w:name="Grid Table 2 Accent 3" w:uiPriority="47"/>
+    <w:lsdException w:name="Grid Table 3 Accent 3" w:uiPriority="48"/>
+    <w:lsdException w:name="Grid Table 4 Accent 3" w:uiPriority="49"/>
+    <w:lsdException w:name="Grid Table 5 Dark Accent 3" w:uiPriority="50"/>
+    <w:lsdException w:name="Grid Table 6 Colorful Accent 3" w:uiPriority="51"/>
+    <w:lsdException w:name="Grid Table 7 Colorful Accent 3" w:uiPriority="52"/>
+    <w:lsdException w:name="Grid Table 1 Light Accent 4" w:uiPriority="46"/>
+    <w:lsdException w:name="Grid Table 2 Accent 4" w:uiPriority="47"/>
+    <w:lsdException w:name="Grid Table 3 Accent 4" w:uiPriority="48"/>
+    <w:lsdException w:name="Grid Table 4 Accent 4" w:uiPriority="49"/>
+    <w:lsdException w:name="Grid Table 5 Dark Accent 4" w:uiPriority="50"/>
+    <w:lsdException w:name="Grid Table 6 Colorful Accent 4" w:uiPriority="51"/>
+    <w:lsdException w:name="Grid Table 7 Colorful Accent 4" w:uiPriority="52"/>
+    <w:lsdException w:name="Grid Table 1 Light Accent 5" w:uiPriority="46"/>
+    <w:lsdException w:name="Grid Table 2 Accent 5" w:uiPriority="47"/>
+    <w:lsdException w:name="Grid Table 3 Accent 5" w:uiPriority="48"/>
+    <w:lsdException w:name="Grid Table 4 Accent 5" w:uiPriority="49"/>
+    <w:lsdException w:name="Grid Table 5 Dark Accent 5" w:uiPriority="50"/>
+    <w:lsdException w:name="Grid Table 6 Colorful Accent 5" w:uiPriority="51"/>
+    <w:lsdException w:name="Grid Table 7 Colorful Accent 5" w:uiPriority="52"/>
+    <w:lsdException w:name="Grid Table 1 Light Accent 6" w:uiPriority="46"/>
+    <w:lsdException w:name="Grid Table 2 Accent 6" w:uiPriority="47"/>
+    <w:lsdException w:name="Grid Table 3 Accent 6" w:uiPriority="48"/>
+    <w:lsdException w:name="Grid Table 4 Accent 6" w:uiPriority="49"/>
+    <w:lsdException w:name="Grid Table 5 Dark Accent 6" w:uiPriority="50"/>
+    <w:lsdException w:name="Grid Table 6 Colorful Accent 6" w:uiPriority="51"/>
+    <w:lsdException w:name="Grid Table 7 Colorful Accent 6" w:uiPriority="52"/>
+    <w:lsdException w:name="List Table 1 Light" w:uiPriority="46"/>
+    <w:lsdException w:name="List Table 2" w:uiPriority="47"/>
+    <w:lsdException w:name="List Table 3" w:uiPriority="48"/>
+    <w:lsdException w:name="List Table 4" w:uiPriority="49"/>
+    <w:lsdException w:name="List Table 5 Dark" w:uiPriority="50"/>
+    <w:lsdException w:name="List Table 6 Colorful" w:uiPriority="51"/>
+    <w:lsdException w:name="List Table 7 Colorful" w:uiPriority="52"/>
+    <w:lsdException w:name="List Table 1 Light Accent 1" w:uiPriority="46"/>
+    <w:lsdException w:name="List Table 2 Accent 1" w:uiPriority="47"/>
+    <w:lsdException w:name="List Table 3 Accent 1" w:uiPriority="48"/>
+    <w:lsdException w:name="List Table 4 Accent 1" w:uiPriority="49"/>
+    <w:lsdException w:name="List Table 5 Dark Accent 1" w:uiPriority="50"/>
+    <w:lsdException w:name="List Table 6 Colorful Accent 1" w:uiPriority="51"/>
+    <w:lsdException w:name="List Table 7 Colorful Accent 1" w:uiPriority="52"/>
+    <w:lsdException w:name="List Table 1 Light Accent 2" w:uiPriority="46"/>
+    <w:lsdException w:name="List Table 2 Accent 2" w:uiPriority="47"/>
+    <w:lsdException w:name="List Table 3 Accent 2" w:uiPriority="48"/>
+    <w:lsdException w:name="List Table 4 Accent 2" w:uiPriority="49"/>
+    <w:lsdException w:name="List Table 5 Dark Accent 2" w:uiPriority="50"/>
+    <w:lsdException w:name="List Table 6 Colorful Accent 2" w:uiPriority="51"/>
+    <w:lsdException w:name="List Table 7 Colorful Accent 2" w:uiPriority="52"/>
+    <w:lsdException w:name="List Table 1 Light Accent 3" w:uiPriority="46"/>
+    <w:lsdException w:name="List Table 2 Accent 3" w:uiPriority="47"/>
+    <w:lsdException w:name="List Table 3 Accent 3" w:uiPriority="48"/>
+    <w:lsdException w:name="List Table 4 Accent 3" w:uiPriority="49"/>
+    <w:lsdException w:name="List Table 5 Dark Accent 3" w:uiPriority="50"/>
+    <w:lsdException w:name="List Table 6 Colorful Accent 3" w:uiPriority="51"/>
+    <w:lsdException w:name="List Table 7 Colorful Accent 3" w:uiPriority="52"/>
+    <w:lsdException w:name="List Table 1 Light Accent 4" w:uiPriority="46"/>
+    <w:lsdException w:name="List Table 2 Accent 4" w:uiPriority="47"/>
+    <w:lsdException w:name="List Table 3 Accent 4" w:uiPriority="48"/>
+    <w:lsdException w:name="List Table 4 Accent 4" w:uiPriority="49"/>
+    <w:lsdException w:name="List Table 5 Dark Accent 4" w:uiPriority="50"/>
+    <w:lsdException w:name="List Table 6 Colorful Accent 4" w:uiPriority="51"/>
+    <w:lsdException w:name="List Table 7 Colorful Accent 4" w:uiPriority="52"/>
+    <w:lsdException w:name="List Table 1 Light Accent 5" w:uiPriority="46"/>
+    <w:lsdException w:name="List Table 2 Accent 5" w:uiPriority="47"/>
+    <w:lsdException w:name="List Table 3 Accent 5" w:uiPriority="48"/>
+    <w:lsdException w:name="List Table 4 Accent 5" w:uiPriority="49"/>
+    <w:lsdException w:name="List Table 5 Dark Accent 5" w:uiPriority="50"/>
+    <w:lsdException w:name="List Table 6 Colorful Accent 5" w:uiPriority="51"/>
+    <w:lsdException w:name="List Table 7 Colorful Accent 5" w:uiPriority="52"/>
+    <w:lsdException w:name="List Table 1 Light Accent 6" w:uiPriority="46"/>
+    <w:lsdException w:name="List Table 2 Accent 6" w:uiPriority="47"/>
+    <w:lsdException w:name="List Table 3 Accent 6" w:uiPriority="48"/>
+    <w:lsdException w:name="List Table 4 Accent 6" w:uiPriority="49"/>
+    <w:lsdException w:name="List Table 5 Dark Accent 6" w:uiPriority="50"/>
+    <w:lsdException w:name="List Table 6 Colorful Accent 6" w:uiPriority="51"/>
+    <w:lsdException w:name="List Table 7 Colorful Accent 6" w:uiPriority="52"/>
   </w:latentStyles>
   <w:style w:type="paragraph" w:default="1" w:styleId="Standard">
     <w:name w:val="Normal"/>
@@ -4263,7 +4589,7 @@
     <w:name w:val="heading 1"/>
     <w:basedOn w:val="Standard"/>
     <w:next w:val="Standard"/>
-    <w:link w:val="berschrift1Zeichen"/>
+    <w:link w:val="berschrift1Zchn"/>
     <w:uiPriority w:val="9"/>
     <w:qFormat/>
     <w:rsid w:val="008257BC"/>
@@ -4287,7 +4613,7 @@
     <w:name w:val="heading 2"/>
     <w:basedOn w:val="Standard"/>
     <w:next w:val="Standard"/>
-    <w:link w:val="berschrift2Zeichen"/>
+    <w:link w:val="berschrift2Zchn"/>
     <w:uiPriority w:val="9"/>
     <w:unhideWhenUsed/>
     <w:qFormat/>
@@ -4311,7 +4637,7 @@
     <w:name w:val="heading 3"/>
     <w:basedOn w:val="Standard"/>
     <w:next w:val="Standard"/>
-    <w:link w:val="berschrift3Zeichen"/>
+    <w:link w:val="berschrift3Zchn"/>
     <w:uiPriority w:val="9"/>
     <w:unhideWhenUsed/>
     <w:qFormat/>
@@ -4333,7 +4659,7 @@
     <w:name w:val="heading 4"/>
     <w:basedOn w:val="Standard"/>
     <w:next w:val="Standard"/>
-    <w:link w:val="berschrift4Zeichen"/>
+    <w:link w:val="berschrift4Zchn"/>
     <w:uiPriority w:val="9"/>
     <w:unhideWhenUsed/>
     <w:qFormat/>
@@ -4351,7 +4677,7 @@
       <w:color w:val="7F7F7F" w:themeColor="text1" w:themeTint="80"/>
     </w:rPr>
   </w:style>
-  <w:style w:type="character" w:default="1" w:styleId="Absatzstandardschriftart">
+  <w:style w:type="character" w:default="1" w:styleId="Absatz-Standardschriftart">
     <w:name w:val="Default Paragraph Font"/>
     <w:uiPriority w:val="1"/>
     <w:semiHidden/>
@@ -4382,7 +4708,7 @@
     <w:name w:val="Title"/>
     <w:basedOn w:val="Standard"/>
     <w:next w:val="Standard"/>
-    <w:link w:val="TitelZeichen"/>
+    <w:link w:val="TitelZchn"/>
     <w:uiPriority w:val="10"/>
     <w:qFormat/>
     <w:rsid w:val="00B0314B"/>
@@ -4402,9 +4728,9 @@
       <w:szCs w:val="52"/>
     </w:rPr>
   </w:style>
-  <w:style w:type="character" w:customStyle="1" w:styleId="TitelZeichen">
-    <w:name w:val="Titel Zeichen"/>
-    <w:basedOn w:val="Absatzstandardschriftart"/>
+  <w:style w:type="character" w:customStyle="1" w:styleId="TitelZchn">
+    <w:name w:val="Titel Zchn"/>
+    <w:basedOn w:val="Absatz-Standardschriftart"/>
     <w:link w:val="Titel"/>
     <w:uiPriority w:val="10"/>
     <w:rsid w:val="00B0314B"/>
@@ -4417,9 +4743,9 @@
       <w:szCs w:val="52"/>
     </w:rPr>
   </w:style>
-  <w:style w:type="character" w:customStyle="1" w:styleId="berschrift1Zeichen">
-    <w:name w:val="Überschrift 1 Zeichen"/>
-    <w:basedOn w:val="Absatzstandardschriftart"/>
+  <w:style w:type="character" w:customStyle="1" w:styleId="berschrift1Zchn">
+    <w:name w:val="Überschrift 1 Zchn"/>
+    <w:basedOn w:val="Absatz-Standardschriftart"/>
     <w:link w:val="berschrift1"/>
     <w:uiPriority w:val="9"/>
     <w:rsid w:val="008257BC"/>
@@ -4432,9 +4758,9 @@
       <w:szCs w:val="28"/>
     </w:rPr>
   </w:style>
-  <w:style w:type="character" w:customStyle="1" w:styleId="berschrift2Zeichen">
-    <w:name w:val="Überschrift 2 Zeichen"/>
-    <w:basedOn w:val="Absatzstandardschriftart"/>
+  <w:style w:type="character" w:customStyle="1" w:styleId="berschrift2Zchn">
+    <w:name w:val="Überschrift 2 Zchn"/>
+    <w:basedOn w:val="Absatz-Standardschriftart"/>
     <w:link w:val="berschrift2"/>
     <w:uiPriority w:val="9"/>
     <w:rsid w:val="000649DF"/>
@@ -4451,7 +4777,7 @@
     <w:name w:val="Subtitle"/>
     <w:basedOn w:val="Standard"/>
     <w:next w:val="Standard"/>
-    <w:link w:val="UntertitelZeichen"/>
+    <w:link w:val="UntertitelZchn"/>
     <w:uiPriority w:val="11"/>
     <w:qFormat/>
     <w:rsid w:val="00B0314B"/>
@@ -4469,9 +4795,9 @@
       <w:szCs w:val="24"/>
     </w:rPr>
   </w:style>
-  <w:style w:type="character" w:customStyle="1" w:styleId="UntertitelZeichen">
-    <w:name w:val="Untertitel Zeichen"/>
-    <w:basedOn w:val="Absatzstandardschriftart"/>
+  <w:style w:type="character" w:customStyle="1" w:styleId="UntertitelZchn">
+    <w:name w:val="Untertitel Zchn"/>
+    <w:basedOn w:val="Absatz-Standardschriftart"/>
     <w:link w:val="Untertitel"/>
     <w:uiPriority w:val="11"/>
     <w:rsid w:val="00B0314B"/>
@@ -4509,7 +4835,7 @@
   </w:style>
   <w:style w:type="character" w:styleId="IntensiveHervorhebung">
     <w:name w:val="Intense Emphasis"/>
-    <w:basedOn w:val="Absatzstandardschriftart"/>
+    <w:basedOn w:val="Absatz-Standardschriftart"/>
     <w:uiPriority w:val="21"/>
     <w:qFormat/>
     <w:rsid w:val="00B0314B"/>
@@ -4530,7 +4856,6 @@
       <w:spacing w:after="0" w:line="240" w:lineRule="auto"/>
     </w:pPr>
     <w:tblPr>
-      <w:tblInd w:w="0" w:type="dxa"/>
       <w:tblBorders>
         <w:top w:val="single" w:sz="4" w:space="0" w:color="auto"/>
         <w:left w:val="single" w:sz="4" w:space="0" w:color="auto"/>
@@ -4539,12 +4864,6 @@
         <w:insideH w:val="single" w:sz="4" w:space="0" w:color="auto"/>
         <w:insideV w:val="single" w:sz="4" w:space="0" w:color="auto"/>
       </w:tblBorders>
-      <w:tblCellMar>
-        <w:top w:w="0" w:type="dxa"/>
-        <w:left w:w="108" w:type="dxa"/>
-        <w:bottom w:w="0" w:type="dxa"/>
-        <w:right w:w="108" w:type="dxa"/>
-      </w:tblCellMar>
     </w:tblPr>
   </w:style>
   <w:style w:type="paragraph" w:styleId="Inhaltsverzeichnisberschrift">
@@ -4583,9 +4902,9 @@
       <w:sz w:val="20"/>
     </w:rPr>
   </w:style>
-  <w:style w:type="character" w:styleId="Link">
+  <w:style w:type="character" w:styleId="Hyperlink">
     <w:name w:val="Hyperlink"/>
-    <w:basedOn w:val="Absatzstandardschriftart"/>
+    <w:basedOn w:val="Absatz-Standardschriftart"/>
     <w:uiPriority w:val="99"/>
     <w:unhideWhenUsed/>
     <w:rsid w:val="00076984"/>
@@ -4597,7 +4916,7 @@
   <w:style w:type="paragraph" w:customStyle="1" w:styleId="berschrift30">
     <w:name w:val="Überschrift3"/>
     <w:basedOn w:val="berschrift2"/>
-    <w:link w:val="berschrift3Zchn"/>
+    <w:link w:val="berschrift3Zchn0"/>
     <w:rsid w:val="00076984"/>
     <w:rPr>
       <w:lang w:val="en-US"/>
@@ -4607,16 +4926,16 @@
     <w:name w:val="Überschrift4"/>
     <w:basedOn w:val="berschrift30"/>
     <w:next w:val="Standard"/>
-    <w:link w:val="berschrift4Zchn"/>
+    <w:link w:val="berschrift4Zchn0"/>
     <w:rsid w:val="00360739"/>
     <w:rPr>
       <w:color w:val="7F7F7F" w:themeColor="text1" w:themeTint="80"/>
       <w:sz w:val="22"/>
     </w:rPr>
   </w:style>
-  <w:style w:type="character" w:customStyle="1" w:styleId="berschrift3Zchn">
+  <w:style w:type="character" w:customStyle="1" w:styleId="berschrift3Zchn0">
     <w:name w:val="Überschrift3 Zchn"/>
-    <w:basedOn w:val="berschrift2Zeichen"/>
+    <w:basedOn w:val="berschrift2Zchn"/>
     <w:link w:val="berschrift30"/>
     <w:rsid w:val="00076984"/>
     <w:rPr>
@@ -4629,9 +4948,9 @@
       <w:lang w:val="en-US"/>
     </w:rPr>
   </w:style>
-  <w:style w:type="character" w:customStyle="1" w:styleId="berschrift4Zchn">
+  <w:style w:type="character" w:customStyle="1" w:styleId="berschrift4Zchn0">
     <w:name w:val="Überschrift4 Zchn"/>
-    <w:basedOn w:val="berschrift3Zchn"/>
+    <w:basedOn w:val="berschrift3Zchn0"/>
     <w:link w:val="berschrift40"/>
     <w:rsid w:val="00360739"/>
     <w:rPr>
@@ -4679,9 +4998,9 @@
       <w:szCs w:val="18"/>
     </w:rPr>
   </w:style>
-  <w:style w:type="character" w:customStyle="1" w:styleId="berschrift3Zeichen">
-    <w:name w:val="Überschrift 3 Zeichen"/>
-    <w:basedOn w:val="Absatzstandardschriftart"/>
+  <w:style w:type="character" w:customStyle="1" w:styleId="berschrift3Zchn">
+    <w:name w:val="Überschrift 3 Zchn"/>
+    <w:basedOn w:val="Absatz-Standardschriftart"/>
     <w:link w:val="berschrift3"/>
     <w:uiPriority w:val="9"/>
     <w:rsid w:val="005D712B"/>
@@ -4692,9 +5011,9 @@
       <w:szCs w:val="24"/>
     </w:rPr>
   </w:style>
-  <w:style w:type="character" w:customStyle="1" w:styleId="berschrift4Zeichen">
-    <w:name w:val="Überschrift 4 Zeichen"/>
-    <w:basedOn w:val="Absatzstandardschriftart"/>
+  <w:style w:type="character" w:customStyle="1" w:styleId="berschrift4Zchn">
+    <w:name w:val="Überschrift 4 Zchn"/>
+    <w:basedOn w:val="Absatz-Standardschriftart"/>
     <w:link w:val="berschrift4"/>
     <w:uiPriority w:val="9"/>
     <w:rsid w:val="00304D2D"/>
@@ -4733,7 +5052,7 @@
   </w:style>
   <w:style w:type="character" w:customStyle="1" w:styleId="asdfZchn">
     <w:name w:val="asdf Zchn"/>
-    <w:basedOn w:val="Absatzstandardschriftart"/>
+    <w:basedOn w:val="Absatz-Standardschriftart"/>
     <w:link w:val="asdf"/>
     <w:rsid w:val="006129DD"/>
     <w:rPr>
@@ -4743,7 +5062,7 @@
   <w:style w:type="paragraph" w:styleId="Kopfzeile">
     <w:name w:val="header"/>
     <w:basedOn w:val="Standard"/>
-    <w:link w:val="KopfzeileZeichen"/>
+    <w:link w:val="KopfzeileZchn"/>
     <w:uiPriority w:val="99"/>
     <w:unhideWhenUsed/>
     <w:rsid w:val="00BC35EC"/>
@@ -4755,9 +5074,9 @@
       <w:spacing w:after="0" w:line="240" w:lineRule="auto"/>
     </w:pPr>
   </w:style>
-  <w:style w:type="character" w:customStyle="1" w:styleId="KopfzeileZeichen">
-    <w:name w:val="Kopfzeile Zeichen"/>
-    <w:basedOn w:val="Absatzstandardschriftart"/>
+  <w:style w:type="character" w:customStyle="1" w:styleId="KopfzeileZchn">
+    <w:name w:val="Kopfzeile Zchn"/>
+    <w:basedOn w:val="Absatz-Standardschriftart"/>
     <w:link w:val="Kopfzeile"/>
     <w:uiPriority w:val="99"/>
     <w:rsid w:val="00BC35EC"/>
@@ -4768,7 +5087,7 @@
   <w:style w:type="paragraph" w:styleId="Fuzeile">
     <w:name w:val="footer"/>
     <w:basedOn w:val="Standard"/>
-    <w:link w:val="FuzeileZeichen"/>
+    <w:link w:val="FuzeileZchn"/>
     <w:uiPriority w:val="99"/>
     <w:unhideWhenUsed/>
     <w:rsid w:val="00BC35EC"/>
@@ -4780,9 +5099,9 @@
       <w:spacing w:after="0" w:line="240" w:lineRule="auto"/>
     </w:pPr>
   </w:style>
-  <w:style w:type="character" w:customStyle="1" w:styleId="FuzeileZeichen">
-    <w:name w:val="Fußzeile Zeichen"/>
-    <w:basedOn w:val="Absatzstandardschriftart"/>
+  <w:style w:type="character" w:customStyle="1" w:styleId="FuzeileZchn">
+    <w:name w:val="Fußzeile Zchn"/>
+    <w:basedOn w:val="Absatz-Standardschriftart"/>
     <w:link w:val="Fuzeile"/>
     <w:uiPriority w:val="99"/>
     <w:rsid w:val="00BC35EC"/>
@@ -4793,7 +5112,7 @@
   <w:style w:type="paragraph" w:styleId="Sprechblasentext">
     <w:name w:val="Balloon Text"/>
     <w:basedOn w:val="Standard"/>
-    <w:link w:val="SprechblasentextZeichen"/>
+    <w:link w:val="SprechblasentextZchn"/>
     <w:uiPriority w:val="99"/>
     <w:semiHidden/>
     <w:unhideWhenUsed/>
@@ -4807,9 +5126,9 @@
       <w:szCs w:val="16"/>
     </w:rPr>
   </w:style>
-  <w:style w:type="character" w:customStyle="1" w:styleId="SprechblasentextZeichen">
-    <w:name w:val="Sprechblasentext Zeichen"/>
-    <w:basedOn w:val="Absatzstandardschriftart"/>
+  <w:style w:type="character" w:customStyle="1" w:styleId="SprechblasentextZchn">
+    <w:name w:val="Sprechblasentext Zchn"/>
+    <w:basedOn w:val="Absatz-Standardschriftart"/>
     <w:link w:val="Sprechblasentext"/>
     <w:uiPriority w:val="99"/>
     <w:semiHidden/>
@@ -4822,7 +5141,7 @@
   </w:style>
   <w:style w:type="character" w:styleId="Kommentarzeichen">
     <w:name w:val="annotation reference"/>
-    <w:basedOn w:val="Absatzstandardschriftart"/>
+    <w:basedOn w:val="Absatz-Standardschriftart"/>
     <w:uiPriority w:val="99"/>
     <w:semiHidden/>
     <w:unhideWhenUsed/>
@@ -4835,7 +5154,7 @@
   <w:style w:type="paragraph" w:styleId="Kommentartext">
     <w:name w:val="annotation text"/>
     <w:basedOn w:val="Standard"/>
-    <w:link w:val="KommentartextZeichen"/>
+    <w:link w:val="KommentartextZchn"/>
     <w:uiPriority w:val="99"/>
     <w:semiHidden/>
     <w:unhideWhenUsed/>
@@ -4849,9 +5168,9 @@
       <w:szCs w:val="20"/>
     </w:rPr>
   </w:style>
-  <w:style w:type="character" w:customStyle="1" w:styleId="KommentartextZeichen">
-    <w:name w:val="Kommentartext Zeichen"/>
-    <w:basedOn w:val="Absatzstandardschriftart"/>
+  <w:style w:type="character" w:customStyle="1" w:styleId="KommentartextZchn">
+    <w:name w:val="Kommentartext Zchn"/>
+    <w:basedOn w:val="Absatz-Standardschriftart"/>
     <w:link w:val="Kommentartext"/>
     <w:uiPriority w:val="99"/>
     <w:semiHidden/>
@@ -4875,17 +5194,10 @@
     <w:tblPr>
       <w:tblStyleRowBandSize w:val="1"/>
       <w:tblStyleColBandSize w:val="1"/>
-      <w:tblInd w:w="0" w:type="dxa"/>
       <w:tblBorders>
         <w:top w:val="single" w:sz="8" w:space="0" w:color="000000" w:themeColor="text1"/>
         <w:bottom w:val="single" w:sz="8" w:space="0" w:color="000000" w:themeColor="text1"/>
       </w:tblBorders>
-      <w:tblCellMar>
-        <w:top w:w="0" w:type="dxa"/>
-        <w:left w:w="108" w:type="dxa"/>
-        <w:bottom w:w="0" w:type="dxa"/>
-        <w:right w:w="108" w:type="dxa"/>
-      </w:tblCellMar>
     </w:tblPr>
     <w:tblStylePr w:type="firstRow">
       <w:pPr>
@@ -4968,7 +5280,7 @@
     <w:name w:val="annotation subject"/>
     <w:basedOn w:val="Kommentartext"/>
     <w:next w:val="Kommentartext"/>
-    <w:link w:val="KommentarthemaZeichen"/>
+    <w:link w:val="KommentarthemaZchn"/>
     <w:uiPriority w:val="99"/>
     <w:semiHidden/>
     <w:unhideWhenUsed/>
@@ -4982,9 +5294,9 @@
       <w:bCs/>
     </w:rPr>
   </w:style>
-  <w:style w:type="character" w:customStyle="1" w:styleId="KommentarthemaZeichen">
-    <w:name w:val="Kommentarthema Zeichen"/>
-    <w:basedOn w:val="KommentartextZeichen"/>
+  <w:style w:type="character" w:customStyle="1" w:styleId="KommentarthemaZchn">
+    <w:name w:val="Kommentarthema Zchn"/>
+    <w:basedOn w:val="KommentartextZchn"/>
     <w:link w:val="Kommentarthema"/>
     <w:uiPriority w:val="99"/>
     <w:semiHidden/>
@@ -5008,13 +5320,6 @@
     <w:tblPr>
       <w:tblStyleRowBandSize w:val="1"/>
       <w:tblStyleColBandSize w:val="1"/>
-      <w:tblInd w:w="0" w:type="dxa"/>
-      <w:tblCellMar>
-        <w:top w:w="0" w:type="dxa"/>
-        <w:left w:w="108" w:type="dxa"/>
-        <w:bottom w:w="0" w:type="dxa"/>
-        <w:right w:w="108" w:type="dxa"/>
-      </w:tblCellMar>
     </w:tblPr>
     <w:tblStylePr w:type="firstRow">
       <w:rPr>
@@ -5055,7 +5360,7 @@
   </w:style>
   <w:style w:type="character" w:styleId="SchwacheHervorhebung">
     <w:name w:val="Subtle Emphasis"/>
-    <w:basedOn w:val="Absatzstandardschriftart"/>
+    <w:basedOn w:val="Absatz-Standardschriftart"/>
     <w:uiPriority w:val="19"/>
     <w:qFormat/>
     <w:rsid w:val="00BC35EC"/>
@@ -5065,9 +5370,9 @@
       <w:color w:val="808080" w:themeColor="text1" w:themeTint="7F"/>
     </w:rPr>
   </w:style>
-  <w:style w:type="character" w:styleId="Herausstellen">
+  <w:style w:type="character" w:styleId="Hervorhebung">
     <w:name w:val="Emphasis"/>
-    <w:basedOn w:val="Absatzstandardschriftart"/>
+    <w:basedOn w:val="Absatz-Standardschriftart"/>
     <w:uiPriority w:val="20"/>
     <w:qFormat/>
     <w:rsid w:val="00BC35EC"/>
@@ -5076,9 +5381,9 @@
       <w:iCs/>
     </w:rPr>
   </w:style>
-  <w:style w:type="character" w:styleId="Betont">
+  <w:style w:type="character" w:styleId="Fett">
     <w:name w:val="Strong"/>
-    <w:basedOn w:val="Absatzstandardschriftart"/>
+    <w:basedOn w:val="Absatz-Standardschriftart"/>
     <w:uiPriority w:val="22"/>
     <w:qFormat/>
     <w:rsid w:val="00BC35EC"/>
@@ -5135,17 +5440,10 @@
     <w:tblPr>
       <w:tblStyleRowBandSize w:val="1"/>
       <w:tblStyleColBandSize w:val="1"/>
-      <w:tblInd w:w="0" w:type="dxa"/>
       <w:tblBorders>
         <w:top w:val="single" w:sz="8" w:space="0" w:color="4F81BD" w:themeColor="accent1"/>
         <w:bottom w:val="single" w:sz="8" w:space="0" w:color="4F81BD" w:themeColor="accent1"/>
       </w:tblBorders>
-      <w:tblCellMar>
-        <w:top w:w="0" w:type="dxa"/>
-        <w:left w:w="108" w:type="dxa"/>
-        <w:bottom w:w="0" w:type="dxa"/>
-        <w:right w:w="108" w:type="dxa"/>
-      </w:tblCellMar>
     </w:tblPr>
     <w:tblStylePr w:type="firstRow">
       <w:pPr>
@@ -5224,8 +5522,8 @@
       </w:tcPr>
     </w:tblStylePr>
   </w:style>
-  <w:style w:type="table" w:customStyle="1" w:styleId="ListTable1Light">
-    <w:name w:val="List Table 1 Light"/>
+  <w:style w:type="table" w:customStyle="1" w:styleId="Listentabelle1hell1">
+    <w:name w:val="Listentabelle 1 hell1"/>
     <w:basedOn w:val="NormaleTabelle"/>
     <w:uiPriority w:val="46"/>
     <w:rsid w:val="0042098B"/>
@@ -5235,1222 +5533,6 @@
     <w:tblPr>
       <w:tblStyleRowBandSize w:val="1"/>
       <w:tblStyleColBandSize w:val="1"/>
-      <w:tblInd w:w="0" w:type="dxa"/>
-      <w:tblCellMar>
-        <w:top w:w="0" w:type="dxa"/>
-        <w:left w:w="108" w:type="dxa"/>
-        <w:bottom w:w="0" w:type="dxa"/>
-        <w:right w:w="108" w:type="dxa"/>
-      </w:tblCellMar>
-    </w:tblPr>
-    <w:tblStylePr w:type="firstRow">
-      <w:rPr>
-        <w:b/>
-        <w:bCs/>
-      </w:rPr>
-      <w:tblPr/>
-      <w:tcPr>
-        <w:tcBorders>
-          <w:bottom w:val="single" w:sz="4" w:space="0" w:color="666666" w:themeColor="text1" w:themeTint="99"/>
-        </w:tcBorders>
-      </w:tcPr>
-    </w:tblStylePr>
-    <w:tblStylePr w:type="lastRow">
-      <w:rPr>
-        <w:b/>
-        <w:bCs/>
-      </w:rPr>
-      <w:tblPr/>
-      <w:tcPr>
-        <w:tcBorders>
-          <w:top w:val="single" w:sz="4" w:space="0" w:color="666666" w:themeColor="text1" w:themeTint="99"/>
-        </w:tcBorders>
-      </w:tcPr>
-    </w:tblStylePr>
-    <w:tblStylePr w:type="firstCol">
-      <w:rPr>
-        <w:b/>
-        <w:bCs/>
-      </w:rPr>
-    </w:tblStylePr>
-    <w:tblStylePr w:type="lastCol">
-      <w:rPr>
-        <w:b/>
-        <w:bCs/>
-      </w:rPr>
-    </w:tblStylePr>
-    <w:tblStylePr w:type="band1Vert">
-      <w:tblPr/>
-      <w:tcPr>
-        <w:shd w:val="clear" w:color="auto" w:fill="CCCCCC" w:themeFill="text1" w:themeFillTint="33"/>
-      </w:tcPr>
-    </w:tblStylePr>
-    <w:tblStylePr w:type="band1Horz">
-      <w:tblPr/>
-      <w:tcPr>
-        <w:shd w:val="clear" w:color="auto" w:fill="CCCCCC" w:themeFill="text1" w:themeFillTint="33"/>
-      </w:tcPr>
-    </w:tblStylePr>
-  </w:style>
-</w:styles>
-</file>
-
-<file path=word/stylesWithEffects.xml><?xml version="1.0" encoding="utf-8"?>
-<w:styles xmlns:wpc="http://schemas.microsoft.com/office/word/2010/wordprocessingCanvas" xmlns:mo="http://schemas.microsoft.com/office/mac/office/2008/main" xmlns:mc="http://schemas.openxmlformats.org/markup-compatibility/2006" xmlns:mv="urn:schemas-microsoft-com:mac:vml" xmlns:o="urn:schemas-microsoft-com:office:office" xmlns:r="http://schemas.openxmlformats.org/officeDocument/2006/relationships" xmlns:m="http://schemas.openxmlformats.org/officeDocument/2006/math" xmlns:v="urn:schemas-microsoft-com:vml" xmlns:wp14="http://schemas.microsoft.com/office/word/2010/wordprocessingDrawing" xmlns:wp="http://schemas.openxmlformats.org/drawingml/2006/wordprocessingDrawing" xmlns:w10="urn:schemas-microsoft-com:office:word" xmlns:w="http://schemas.openxmlformats.org/wordprocessingml/2006/main" xmlns:w14="http://schemas.microsoft.com/office/word/2010/wordml" xmlns:wpg="http://schemas.microsoft.com/office/word/2010/wordprocessingGroup" xmlns:wpi="http://schemas.microsoft.com/office/word/2010/wordprocessingInk" xmlns:wne="http://schemas.microsoft.com/office/word/2006/wordml" xmlns:wps="http://schemas.microsoft.com/office/word/2010/wordprocessingShape" mc:Ignorable="w14 wp14">
-  <w:docDefaults>
-    <w:rPrDefault>
-      <w:rPr>
-        <w:rFonts w:asciiTheme="minorHAnsi" w:eastAsiaTheme="minorHAnsi" w:hAnsiTheme="minorHAnsi" w:cstheme="minorBidi"/>
-        <w:sz w:val="22"/>
-        <w:szCs w:val="22"/>
-        <w:lang w:val="de-CH" w:eastAsia="en-US" w:bidi="ar-SA"/>
-      </w:rPr>
-    </w:rPrDefault>
-    <w:pPrDefault>
-      <w:pPr>
-        <w:spacing w:after="200" w:line="276" w:lineRule="auto"/>
-      </w:pPr>
-    </w:pPrDefault>
-  </w:docDefaults>
-  <w:latentStyles w:defLockedState="0" w:defUIPriority="99" w:defSemiHidden="1" w:defUnhideWhenUsed="1" w:defQFormat="0" w:count="276">
-    <w:lsdException w:name="Normal" w:semiHidden="0" w:uiPriority="0" w:unhideWhenUsed="0" w:qFormat="1"/>
-    <w:lsdException w:name="heading 1" w:semiHidden="0" w:uiPriority="9" w:unhideWhenUsed="0" w:qFormat="1"/>
-    <w:lsdException w:name="heading 2" w:uiPriority="9" w:qFormat="1"/>
-    <w:lsdException w:name="heading 3" w:uiPriority="9" w:qFormat="1"/>
-    <w:lsdException w:name="heading 4" w:uiPriority="9" w:qFormat="1"/>
-    <w:lsdException w:name="heading 5" w:uiPriority="9" w:qFormat="1"/>
-    <w:lsdException w:name="heading 6" w:uiPriority="9" w:qFormat="1"/>
-    <w:lsdException w:name="heading 7" w:uiPriority="9" w:qFormat="1"/>
-    <w:lsdException w:name="heading 8" w:uiPriority="9" w:qFormat="1"/>
-    <w:lsdException w:name="heading 9" w:uiPriority="9" w:qFormat="1"/>
-    <w:lsdException w:name="toc 1" w:uiPriority="39"/>
-    <w:lsdException w:name="toc 2" w:uiPriority="39"/>
-    <w:lsdException w:name="toc 3" w:uiPriority="39"/>
-    <w:lsdException w:name="toc 4" w:uiPriority="39"/>
-    <w:lsdException w:name="toc 5" w:uiPriority="39"/>
-    <w:lsdException w:name="toc 6" w:uiPriority="39"/>
-    <w:lsdException w:name="toc 7" w:uiPriority="39"/>
-    <w:lsdException w:name="toc 8" w:uiPriority="39"/>
-    <w:lsdException w:name="toc 9" w:uiPriority="39"/>
-    <w:lsdException w:name="caption" w:uiPriority="35" w:qFormat="1"/>
-    <w:lsdException w:name="Title" w:semiHidden="0" w:uiPriority="10" w:unhideWhenUsed="0" w:qFormat="1"/>
-    <w:lsdException w:name="Default Paragraph Font" w:uiPriority="1"/>
-    <w:lsdException w:name="Subtitle" w:semiHidden="0" w:uiPriority="11" w:unhideWhenUsed="0" w:qFormat="1"/>
-    <w:lsdException w:name="Strong" w:semiHidden="0" w:uiPriority="22" w:unhideWhenUsed="0" w:qFormat="1"/>
-    <w:lsdException w:name="Emphasis" w:semiHidden="0" w:uiPriority="20" w:unhideWhenUsed="0" w:qFormat="1"/>
-    <w:lsdException w:name="Table Grid" w:semiHidden="0" w:uiPriority="39" w:unhideWhenUsed="0"/>
-    <w:lsdException w:name="Note Level 1" w:semiHidden="0" w:unhideWhenUsed="0"/>
-    <w:lsdException w:name="Note Level 2" w:semiHidden="0" w:unhideWhenUsed="0"/>
-    <w:lsdException w:name="Note Level 3" w:semiHidden="0" w:unhideWhenUsed="0"/>
-    <w:lsdException w:name="Note Level 4" w:semiHidden="0" w:unhideWhenUsed="0"/>
-    <w:lsdException w:name="Note Level 5" w:semiHidden="0" w:unhideWhenUsed="0"/>
-    <w:lsdException w:name="Note Level 6" w:semiHidden="0" w:unhideWhenUsed="0"/>
-    <w:lsdException w:name="Note Level 7" w:semiHidden="0" w:unhideWhenUsed="0"/>
-    <w:lsdException w:name="Note Level 8" w:semiHidden="0" w:unhideWhenUsed="0"/>
-    <w:lsdException w:name="Note Level 9" w:semiHidden="0" w:unhideWhenUsed="0"/>
-    <w:lsdException w:name="Placeholder Text" w:unhideWhenUsed="0"/>
-    <w:lsdException w:name="No Spacing" w:semiHidden="0" w:uiPriority="1" w:unhideWhenUsed="0" w:qFormat="1"/>
-    <w:lsdException w:name="Light Shading" w:semiHidden="0" w:uiPriority="60" w:unhideWhenUsed="0"/>
-    <w:lsdException w:name="Light List" w:semiHidden="0" w:uiPriority="61" w:unhideWhenUsed="0"/>
-    <w:lsdException w:name="Light Grid" w:semiHidden="0" w:uiPriority="62" w:unhideWhenUsed="0"/>
-    <w:lsdException w:name="Medium Shading 1" w:semiHidden="0" w:uiPriority="63" w:unhideWhenUsed="0"/>
-    <w:lsdException w:name="Medium Shading 2" w:semiHidden="0" w:uiPriority="64" w:unhideWhenUsed="0"/>
-    <w:lsdException w:name="Medium List 1" w:semiHidden="0" w:uiPriority="65" w:unhideWhenUsed="0"/>
-    <w:lsdException w:name="Medium List 2" w:semiHidden="0" w:uiPriority="66" w:unhideWhenUsed="0"/>
-    <w:lsdException w:name="Medium Grid 1" w:semiHidden="0" w:uiPriority="67" w:unhideWhenUsed="0"/>
-    <w:lsdException w:name="Medium Grid 2" w:semiHidden="0" w:uiPriority="68" w:unhideWhenUsed="0"/>
-    <w:lsdException w:name="Medium Grid 3" w:semiHidden="0" w:uiPriority="69" w:unhideWhenUsed="0"/>
-    <w:lsdException w:name="Dark List" w:semiHidden="0" w:uiPriority="70" w:unhideWhenUsed="0"/>
-    <w:lsdException w:name="Colorful Shading" w:semiHidden="0" w:uiPriority="71" w:unhideWhenUsed="0"/>
-    <w:lsdException w:name="Colorful List" w:semiHidden="0" w:uiPriority="72" w:unhideWhenUsed="0"/>
-    <w:lsdException w:name="Colorful Grid" w:semiHidden="0" w:uiPriority="73" w:unhideWhenUsed="0"/>
-    <w:lsdException w:name="Light Shading Accent 1" w:semiHidden="0" w:uiPriority="60" w:unhideWhenUsed="0"/>
-    <w:lsdException w:name="Light List Accent 1" w:semiHidden="0" w:uiPriority="61" w:unhideWhenUsed="0"/>
-    <w:lsdException w:name="Light Grid Accent 1" w:semiHidden="0" w:uiPriority="62" w:unhideWhenUsed="0"/>
-    <w:lsdException w:name="Medium Shading 1 Accent 1" w:semiHidden="0" w:uiPriority="63" w:unhideWhenUsed="0"/>
-    <w:lsdException w:name="Medium Shading 2 Accent 1" w:semiHidden="0" w:uiPriority="64" w:unhideWhenUsed="0"/>
-    <w:lsdException w:name="Medium List 1 Accent 1" w:semiHidden="0" w:uiPriority="65" w:unhideWhenUsed="0"/>
-    <w:lsdException w:name="Revision" w:unhideWhenUsed="0"/>
-    <w:lsdException w:name="List Paragraph" w:semiHidden="0" w:uiPriority="34" w:unhideWhenUsed="0" w:qFormat="1"/>
-    <w:lsdException w:name="Quote" w:semiHidden="0" w:uiPriority="29" w:unhideWhenUsed="0" w:qFormat="1"/>
-    <w:lsdException w:name="Intense Quote" w:semiHidden="0" w:uiPriority="30" w:unhideWhenUsed="0" w:qFormat="1"/>
-    <w:lsdException w:name="Medium List 2 Accent 1" w:semiHidden="0" w:uiPriority="66" w:unhideWhenUsed="0"/>
-    <w:lsdException w:name="Medium Grid 1 Accent 1" w:semiHidden="0" w:uiPriority="67" w:unhideWhenUsed="0"/>
-    <w:lsdException w:name="Medium Grid 2 Accent 1" w:semiHidden="0" w:uiPriority="68" w:unhideWhenUsed="0"/>
-    <w:lsdException w:name="Medium Grid 3 Accent 1" w:semiHidden="0" w:uiPriority="69" w:unhideWhenUsed="0"/>
-    <w:lsdException w:name="Dark List Accent 1" w:semiHidden="0" w:uiPriority="70" w:unhideWhenUsed="0"/>
-    <w:lsdException w:name="Colorful Shading Accent 1" w:semiHidden="0" w:uiPriority="71" w:unhideWhenUsed="0"/>
-    <w:lsdException w:name="Colorful List Accent 1" w:semiHidden="0" w:uiPriority="72" w:unhideWhenUsed="0"/>
-    <w:lsdException w:name="Colorful Grid Accent 1" w:semiHidden="0" w:uiPriority="73" w:unhideWhenUsed="0"/>
-    <w:lsdException w:name="Light Shading Accent 2" w:semiHidden="0" w:uiPriority="60" w:unhideWhenUsed="0"/>
-    <w:lsdException w:name="Light List Accent 2" w:semiHidden="0" w:uiPriority="61" w:unhideWhenUsed="0"/>
-    <w:lsdException w:name="Light Grid Accent 2" w:semiHidden="0" w:uiPriority="62" w:unhideWhenUsed="0"/>
-    <w:lsdException w:name="Medium Shading 1 Accent 2" w:semiHidden="0" w:uiPriority="63" w:unhideWhenUsed="0"/>
-    <w:lsdException w:name="Medium Shading 2 Accent 2" w:semiHidden="0" w:uiPriority="64" w:unhideWhenUsed="0"/>
-    <w:lsdException w:name="Medium List 1 Accent 2" w:semiHidden="0" w:uiPriority="65" w:unhideWhenUsed="0"/>
-    <w:lsdException w:name="Medium List 2 Accent 2" w:semiHidden="0" w:uiPriority="66" w:unhideWhenUsed="0"/>
-    <w:lsdException w:name="Medium Grid 1 Accent 2" w:semiHidden="0" w:uiPriority="67" w:unhideWhenUsed="0"/>
-    <w:lsdException w:name="Medium Grid 2 Accent 2" w:semiHidden="0" w:uiPriority="68" w:unhideWhenUsed="0"/>
-    <w:lsdException w:name="Medium Grid 3 Accent 2" w:semiHidden="0" w:uiPriority="69" w:unhideWhenUsed="0"/>
-    <w:lsdException w:name="Dark List Accent 2" w:semiHidden="0" w:uiPriority="70" w:unhideWhenUsed="0"/>
-    <w:lsdException w:name="Colorful Shading Accent 2" w:semiHidden="0" w:uiPriority="71" w:unhideWhenUsed="0"/>
-    <w:lsdException w:name="Colorful List Accent 2" w:semiHidden="0" w:uiPriority="72" w:unhideWhenUsed="0"/>
-    <w:lsdException w:name="Colorful Grid Accent 2" w:semiHidden="0" w:uiPriority="73" w:unhideWhenUsed="0"/>
-    <w:lsdException w:name="Light Shading Accent 3" w:semiHidden="0" w:uiPriority="60" w:unhideWhenUsed="0"/>
-    <w:lsdException w:name="Light List Accent 3" w:semiHidden="0" w:uiPriority="61" w:unhideWhenUsed="0"/>
-    <w:lsdException w:name="Light Grid Accent 3" w:semiHidden="0" w:uiPriority="62" w:unhideWhenUsed="0"/>
-    <w:lsdException w:name="Medium Shading 1 Accent 3" w:semiHidden="0" w:uiPriority="63" w:unhideWhenUsed="0"/>
-    <w:lsdException w:name="Medium Shading 2 Accent 3" w:semiHidden="0" w:uiPriority="64" w:unhideWhenUsed="0"/>
-    <w:lsdException w:name="Medium List 1 Accent 3" w:semiHidden="0" w:uiPriority="65" w:unhideWhenUsed="0"/>
-    <w:lsdException w:name="Medium List 2 Accent 3" w:semiHidden="0" w:uiPriority="66" w:unhideWhenUsed="0"/>
-    <w:lsdException w:name="Medium Grid 1 Accent 3" w:semiHidden="0" w:uiPriority="67" w:unhideWhenUsed="0"/>
-    <w:lsdException w:name="Medium Grid 2 Accent 3" w:semiHidden="0" w:uiPriority="68" w:unhideWhenUsed="0"/>
-    <w:lsdException w:name="Medium Grid 3 Accent 3" w:semiHidden="0" w:uiPriority="69" w:unhideWhenUsed="0"/>
-    <w:lsdException w:name="Dark List Accent 3" w:semiHidden="0" w:uiPriority="70" w:unhideWhenUsed="0"/>
-    <w:lsdException w:name="Colorful Shading Accent 3" w:semiHidden="0" w:uiPriority="71" w:unhideWhenUsed="0"/>
-    <w:lsdException w:name="Colorful List Accent 3" w:semiHidden="0" w:uiPriority="72" w:unhideWhenUsed="0"/>
-    <w:lsdException w:name="Colorful Grid Accent 3" w:semiHidden="0" w:uiPriority="73" w:unhideWhenUsed="0"/>
-    <w:lsdException w:name="Light Shading Accent 4" w:semiHidden="0" w:uiPriority="60" w:unhideWhenUsed="0"/>
-    <w:lsdException w:name="Light List Accent 4" w:semiHidden="0" w:uiPriority="61" w:unhideWhenUsed="0"/>
-    <w:lsdException w:name="Light Grid Accent 4" w:semiHidden="0" w:uiPriority="62" w:unhideWhenUsed="0"/>
-    <w:lsdException w:name="Medium Shading 1 Accent 4" w:semiHidden="0" w:uiPriority="63" w:unhideWhenUsed="0"/>
-    <w:lsdException w:name="Medium Shading 2 Accent 4" w:semiHidden="0" w:uiPriority="64" w:unhideWhenUsed="0"/>
-    <w:lsdException w:name="Medium List 1 Accent 4" w:semiHidden="0" w:uiPriority="65" w:unhideWhenUsed="0"/>
-    <w:lsdException w:name="Medium List 2 Accent 4" w:semiHidden="0" w:uiPriority="66" w:unhideWhenUsed="0"/>
-    <w:lsdException w:name="Medium Grid 1 Accent 4" w:semiHidden="0" w:uiPriority="67" w:unhideWhenUsed="0"/>
-    <w:lsdException w:name="Medium Grid 2 Accent 4" w:semiHidden="0" w:uiPriority="68" w:unhideWhenUsed="0"/>
-    <w:lsdException w:name="Medium Grid 3 Accent 4" w:semiHidden="0" w:uiPriority="69" w:unhideWhenUsed="0"/>
-    <w:lsdException w:name="Dark List Accent 4" w:semiHidden="0" w:uiPriority="70" w:unhideWhenUsed="0"/>
-    <w:lsdException w:name="Colorful Shading Accent 4" w:semiHidden="0" w:uiPriority="71" w:unhideWhenUsed="0"/>
-    <w:lsdException w:name="Colorful List Accent 4" w:semiHidden="0" w:uiPriority="72" w:unhideWhenUsed="0"/>
-    <w:lsdException w:name="Colorful Grid Accent 4" w:semiHidden="0" w:uiPriority="73" w:unhideWhenUsed="0"/>
-    <w:lsdException w:name="Light Shading Accent 5" w:semiHidden="0" w:uiPriority="60" w:unhideWhenUsed="0"/>
-    <w:lsdException w:name="Light List Accent 5" w:semiHidden="0" w:uiPriority="61" w:unhideWhenUsed="0"/>
-    <w:lsdException w:name="Light Grid Accent 5" w:semiHidden="0" w:uiPriority="62" w:unhideWhenUsed="0"/>
-    <w:lsdException w:name="Medium Shading 1 Accent 5" w:semiHidden="0" w:uiPriority="63" w:unhideWhenUsed="0"/>
-    <w:lsdException w:name="Medium Shading 2 Accent 5" w:semiHidden="0" w:uiPriority="64" w:unhideWhenUsed="0"/>
-    <w:lsdException w:name="Medium List 1 Accent 5" w:semiHidden="0" w:uiPriority="65" w:unhideWhenUsed="0"/>
-    <w:lsdException w:name="Medium List 2 Accent 5" w:semiHidden="0" w:uiPriority="66" w:unhideWhenUsed="0"/>
-    <w:lsdException w:name="Medium Grid 1 Accent 5" w:semiHidden="0" w:uiPriority="67" w:unhideWhenUsed="0"/>
-    <w:lsdException w:name="Medium Grid 2 Accent 5" w:semiHidden="0" w:uiPriority="68" w:unhideWhenUsed="0"/>
-    <w:lsdException w:name="Medium Grid 3 Accent 5" w:semiHidden="0" w:uiPriority="69" w:unhideWhenUsed="0"/>
-    <w:lsdException w:name="Dark List Accent 5" w:semiHidden="0" w:uiPriority="70" w:unhideWhenUsed="0"/>
-    <w:lsdException w:name="Colorful Shading Accent 5" w:semiHidden="0" w:uiPriority="71" w:unhideWhenUsed="0"/>
-    <w:lsdException w:name="Colorful List Accent 5" w:semiHidden="0" w:uiPriority="72" w:unhideWhenUsed="0"/>
-    <w:lsdException w:name="Colorful Grid Accent 5" w:semiHidden="0" w:uiPriority="73" w:unhideWhenUsed="0"/>
-    <w:lsdException w:name="Light Shading Accent 6" w:semiHidden="0" w:uiPriority="60" w:unhideWhenUsed="0"/>
-    <w:lsdException w:name="Light List Accent 6" w:semiHidden="0" w:uiPriority="61" w:unhideWhenUsed="0"/>
-    <w:lsdException w:name="Light Grid Accent 6" w:semiHidden="0" w:uiPriority="62" w:unhideWhenUsed="0"/>
-    <w:lsdException w:name="Medium Shading 1 Accent 6" w:semiHidden="0" w:uiPriority="63" w:unhideWhenUsed="0"/>
-    <w:lsdException w:name="Medium Shading 2 Accent 6" w:semiHidden="0" w:uiPriority="64" w:unhideWhenUsed="0"/>
-    <w:lsdException w:name="Medium List 1 Accent 6" w:semiHidden="0" w:uiPriority="65" w:unhideWhenUsed="0"/>
-    <w:lsdException w:name="Medium List 2 Accent 6" w:semiHidden="0" w:uiPriority="66" w:unhideWhenUsed="0"/>
-    <w:lsdException w:name="Medium Grid 1 Accent 6" w:semiHidden="0" w:uiPriority="67" w:unhideWhenUsed="0"/>
-    <w:lsdException w:name="Medium Grid 2 Accent 6" w:semiHidden="0" w:uiPriority="68" w:unhideWhenUsed="0"/>
-    <w:lsdException w:name="Medium Grid 3 Accent 6" w:semiHidden="0" w:uiPriority="69" w:unhideWhenUsed="0"/>
-    <w:lsdException w:name="Dark List Accent 6" w:semiHidden="0" w:uiPriority="70" w:unhideWhenUsed="0"/>
-    <w:lsdException w:name="Colorful Shading Accent 6" w:semiHidden="0" w:uiPriority="71" w:unhideWhenUsed="0"/>
-    <w:lsdException w:name="Colorful List Accent 6" w:semiHidden="0" w:uiPriority="72" w:unhideWhenUsed="0"/>
-    <w:lsdException w:name="Colorful Grid Accent 6" w:semiHidden="0" w:uiPriority="73" w:unhideWhenUsed="0"/>
-    <w:lsdException w:name="Subtle Emphasis" w:semiHidden="0" w:uiPriority="19" w:unhideWhenUsed="0" w:qFormat="1"/>
-    <w:lsdException w:name="Intense Emphasis" w:semiHidden="0" w:uiPriority="21" w:unhideWhenUsed="0" w:qFormat="1"/>
-    <w:lsdException w:name="Subtle Reference" w:semiHidden="0" w:uiPriority="31" w:unhideWhenUsed="0" w:qFormat="1"/>
-    <w:lsdException w:name="Intense Reference" w:semiHidden="0" w:uiPriority="32" w:unhideWhenUsed="0" w:qFormat="1"/>
-    <w:lsdException w:name="Book Title" w:semiHidden="0" w:uiPriority="33" w:unhideWhenUsed="0" w:qFormat="1"/>
-    <w:lsdException w:name="Bibliography" w:uiPriority="37"/>
-    <w:lsdException w:name="TOC Heading" w:uiPriority="39" w:qFormat="1"/>
-  </w:latentStyles>
-  <w:style w:type="paragraph" w:default="1" w:styleId="Standard">
-    <w:name w:val="Normal"/>
-    <w:qFormat/>
-    <w:rsid w:val="006129DD"/>
-    <w:rPr>
-      <w:rFonts w:ascii="Calibri" w:hAnsi="Calibri"/>
-    </w:rPr>
-  </w:style>
-  <w:style w:type="paragraph" w:styleId="berschrift1">
-    <w:name w:val="heading 1"/>
-    <w:basedOn w:val="Standard"/>
-    <w:next w:val="Standard"/>
-    <w:link w:val="berschrift1Zeichen"/>
-    <w:uiPriority w:val="9"/>
-    <w:qFormat/>
-    <w:rsid w:val="008257BC"/>
-    <w:pPr>
-      <w:keepNext/>
-      <w:keepLines/>
-      <w:pageBreakBefore/>
-      <w:spacing w:before="480" w:after="0"/>
-      <w:outlineLvl w:val="0"/>
-    </w:pPr>
-    <w:rPr>
-      <w:rFonts w:asciiTheme="majorHAnsi" w:eastAsiaTheme="majorEastAsia" w:hAnsiTheme="majorHAnsi" w:cstheme="majorBidi"/>
-      <w:b/>
-      <w:bCs/>
-      <w:color w:val="595959" w:themeColor="text1" w:themeTint="A6"/>
-      <w:sz w:val="28"/>
-      <w:szCs w:val="28"/>
-    </w:rPr>
-  </w:style>
-  <w:style w:type="paragraph" w:styleId="berschrift2">
-    <w:name w:val="heading 2"/>
-    <w:basedOn w:val="Standard"/>
-    <w:next w:val="Standard"/>
-    <w:link w:val="berschrift2Zeichen"/>
-    <w:uiPriority w:val="9"/>
-    <w:unhideWhenUsed/>
-    <w:qFormat/>
-    <w:rsid w:val="000649DF"/>
-    <w:pPr>
-      <w:keepNext/>
-      <w:keepLines/>
-      <w:spacing w:before="200" w:after="0"/>
-      <w:outlineLvl w:val="1"/>
-    </w:pPr>
-    <w:rPr>
-      <w:rFonts w:asciiTheme="majorHAnsi" w:eastAsiaTheme="majorEastAsia" w:hAnsiTheme="majorHAnsi" w:cstheme="majorBidi"/>
-      <w:b/>
-      <w:bCs/>
-      <w:color w:val="595959" w:themeColor="text1" w:themeTint="A6"/>
-      <w:sz w:val="24"/>
-      <w:szCs w:val="26"/>
-    </w:rPr>
-  </w:style>
-  <w:style w:type="paragraph" w:styleId="berschrift3">
-    <w:name w:val="heading 3"/>
-    <w:basedOn w:val="Standard"/>
-    <w:next w:val="Standard"/>
-    <w:link w:val="berschrift3Zeichen"/>
-    <w:uiPriority w:val="9"/>
-    <w:unhideWhenUsed/>
-    <w:qFormat/>
-    <w:rsid w:val="005D712B"/>
-    <w:pPr>
-      <w:keepNext/>
-      <w:keepLines/>
-      <w:spacing w:before="40" w:after="0"/>
-      <w:outlineLvl w:val="2"/>
-    </w:pPr>
-    <w:rPr>
-      <w:rFonts w:asciiTheme="majorHAnsi" w:eastAsiaTheme="majorEastAsia" w:hAnsiTheme="majorHAnsi" w:cstheme="majorBidi"/>
-      <w:b/>
-      <w:color w:val="595959" w:themeColor="text1" w:themeTint="A6"/>
-      <w:szCs w:val="24"/>
-    </w:rPr>
-  </w:style>
-  <w:style w:type="paragraph" w:styleId="berschrift4">
-    <w:name w:val="heading 4"/>
-    <w:basedOn w:val="Standard"/>
-    <w:next w:val="Standard"/>
-    <w:link w:val="berschrift4Zeichen"/>
-    <w:uiPriority w:val="9"/>
-    <w:unhideWhenUsed/>
-    <w:qFormat/>
-    <w:rsid w:val="00304D2D"/>
-    <w:pPr>
-      <w:keepNext/>
-      <w:keepLines/>
-      <w:spacing w:before="40" w:after="0"/>
-      <w:outlineLvl w:val="3"/>
-    </w:pPr>
-    <w:rPr>
-      <w:rFonts w:asciiTheme="majorHAnsi" w:eastAsiaTheme="majorEastAsia" w:hAnsiTheme="majorHAnsi" w:cstheme="majorBidi"/>
-      <w:i/>
-      <w:iCs/>
-      <w:color w:val="7F7F7F" w:themeColor="text1" w:themeTint="80"/>
-    </w:rPr>
-  </w:style>
-  <w:style w:type="character" w:default="1" w:styleId="Absatzstandardschriftart">
-    <w:name w:val="Default Paragraph Font"/>
-    <w:uiPriority w:val="1"/>
-    <w:semiHidden/>
-    <w:unhideWhenUsed/>
-  </w:style>
-  <w:style w:type="table" w:default="1" w:styleId="NormaleTabelle">
-    <w:name w:val="Normal Table"/>
-    <w:uiPriority w:val="99"/>
-    <w:semiHidden/>
-    <w:unhideWhenUsed/>
-    <w:tblPr>
-      <w:tblInd w:w="0" w:type="dxa"/>
-      <w:tblCellMar>
-        <w:top w:w="0" w:type="dxa"/>
-        <w:left w:w="108" w:type="dxa"/>
-        <w:bottom w:w="0" w:type="dxa"/>
-        <w:right w:w="108" w:type="dxa"/>
-      </w:tblCellMar>
-    </w:tblPr>
-  </w:style>
-  <w:style w:type="numbering" w:default="1" w:styleId="KeineListe">
-    <w:name w:val="No List"/>
-    <w:uiPriority w:val="99"/>
-    <w:semiHidden/>
-    <w:unhideWhenUsed/>
-  </w:style>
-  <w:style w:type="paragraph" w:styleId="Titel">
-    <w:name w:val="Title"/>
-    <w:basedOn w:val="Standard"/>
-    <w:next w:val="Standard"/>
-    <w:link w:val="TitelZeichen"/>
-    <w:uiPriority w:val="10"/>
-    <w:qFormat/>
-    <w:rsid w:val="00B0314B"/>
-    <w:pPr>
-      <w:pBdr>
-        <w:bottom w:val="single" w:sz="8" w:space="1" w:color="FFC000"/>
-      </w:pBdr>
-      <w:spacing w:after="300" w:line="240" w:lineRule="auto"/>
-      <w:contextualSpacing/>
-    </w:pPr>
-    <w:rPr>
-      <w:rFonts w:asciiTheme="majorHAnsi" w:eastAsiaTheme="majorEastAsia" w:hAnsiTheme="majorHAnsi" w:cstheme="majorBidi"/>
-      <w:color w:val="404040" w:themeColor="text1" w:themeTint="BF"/>
-      <w:spacing w:val="5"/>
-      <w:kern w:val="28"/>
-      <w:sz w:val="52"/>
-      <w:szCs w:val="52"/>
-    </w:rPr>
-  </w:style>
-  <w:style w:type="character" w:customStyle="1" w:styleId="TitelZeichen">
-    <w:name w:val="Titel Zeichen"/>
-    <w:basedOn w:val="Absatzstandardschriftart"/>
-    <w:link w:val="Titel"/>
-    <w:uiPriority w:val="10"/>
-    <w:rsid w:val="00B0314B"/>
-    <w:rPr>
-      <w:rFonts w:asciiTheme="majorHAnsi" w:eastAsiaTheme="majorEastAsia" w:hAnsiTheme="majorHAnsi" w:cstheme="majorBidi"/>
-      <w:color w:val="404040" w:themeColor="text1" w:themeTint="BF"/>
-      <w:spacing w:val="5"/>
-      <w:kern w:val="28"/>
-      <w:sz w:val="52"/>
-      <w:szCs w:val="52"/>
-    </w:rPr>
-  </w:style>
-  <w:style w:type="character" w:customStyle="1" w:styleId="berschrift1Zeichen">
-    <w:name w:val="Überschrift 1 Zeichen"/>
-    <w:basedOn w:val="Absatzstandardschriftart"/>
-    <w:link w:val="berschrift1"/>
-    <w:uiPriority w:val="9"/>
-    <w:rsid w:val="008257BC"/>
-    <w:rPr>
-      <w:rFonts w:asciiTheme="majorHAnsi" w:eastAsiaTheme="majorEastAsia" w:hAnsiTheme="majorHAnsi" w:cstheme="majorBidi"/>
-      <w:b/>
-      <w:bCs/>
-      <w:color w:val="595959" w:themeColor="text1" w:themeTint="A6"/>
-      <w:sz w:val="28"/>
-      <w:szCs w:val="28"/>
-    </w:rPr>
-  </w:style>
-  <w:style w:type="character" w:customStyle="1" w:styleId="berschrift2Zeichen">
-    <w:name w:val="Überschrift 2 Zeichen"/>
-    <w:basedOn w:val="Absatzstandardschriftart"/>
-    <w:link w:val="berschrift2"/>
-    <w:uiPriority w:val="9"/>
-    <w:rsid w:val="000649DF"/>
-    <w:rPr>
-      <w:rFonts w:asciiTheme="majorHAnsi" w:eastAsiaTheme="majorEastAsia" w:hAnsiTheme="majorHAnsi" w:cstheme="majorBidi"/>
-      <w:b/>
-      <w:bCs/>
-      <w:color w:val="595959" w:themeColor="text1" w:themeTint="A6"/>
-      <w:sz w:val="24"/>
-      <w:szCs w:val="26"/>
-    </w:rPr>
-  </w:style>
-  <w:style w:type="paragraph" w:styleId="Untertitel">
-    <w:name w:val="Subtitle"/>
-    <w:basedOn w:val="Standard"/>
-    <w:next w:val="Standard"/>
-    <w:link w:val="UntertitelZeichen"/>
-    <w:uiPriority w:val="11"/>
-    <w:qFormat/>
-    <w:rsid w:val="00B0314B"/>
-    <w:pPr>
-      <w:numPr>
-        <w:ilvl w:val="1"/>
-      </w:numPr>
-    </w:pPr>
-    <w:rPr>
-      <w:rFonts w:asciiTheme="majorHAnsi" w:eastAsiaTheme="majorEastAsia" w:hAnsiTheme="majorHAnsi" w:cstheme="majorBidi"/>
-      <w:i/>
-      <w:iCs/>
-      <w:spacing w:val="15"/>
-      <w:sz w:val="24"/>
-      <w:szCs w:val="24"/>
-    </w:rPr>
-  </w:style>
-  <w:style w:type="character" w:customStyle="1" w:styleId="UntertitelZeichen">
-    <w:name w:val="Untertitel Zeichen"/>
-    <w:basedOn w:val="Absatzstandardschriftart"/>
-    <w:link w:val="Untertitel"/>
-    <w:uiPriority w:val="11"/>
-    <w:rsid w:val="00B0314B"/>
-    <w:rPr>
-      <w:rFonts w:asciiTheme="majorHAnsi" w:eastAsiaTheme="majorEastAsia" w:hAnsiTheme="majorHAnsi" w:cstheme="majorBidi"/>
-      <w:i/>
-      <w:iCs/>
-      <w:spacing w:val="15"/>
-      <w:sz w:val="24"/>
-      <w:szCs w:val="24"/>
-    </w:rPr>
-  </w:style>
-  <w:style w:type="paragraph" w:styleId="KeinLeerraum">
-    <w:name w:val="No Spacing"/>
-    <w:uiPriority w:val="1"/>
-    <w:qFormat/>
-    <w:rsid w:val="00B0314B"/>
-    <w:pPr>
-      <w:spacing w:after="0" w:line="240" w:lineRule="auto"/>
-    </w:pPr>
-    <w:rPr>
-      <w:rFonts w:ascii="Calibri" w:hAnsi="Calibri"/>
-    </w:rPr>
-  </w:style>
-  <w:style w:type="paragraph" w:styleId="Listenabsatz">
-    <w:name w:val="List Paragraph"/>
-    <w:basedOn w:val="Standard"/>
-    <w:uiPriority w:val="34"/>
-    <w:qFormat/>
-    <w:rsid w:val="00B0314B"/>
-    <w:pPr>
-      <w:ind w:left="720"/>
-      <w:contextualSpacing/>
-    </w:pPr>
-  </w:style>
-  <w:style w:type="character" w:styleId="IntensiveHervorhebung">
-    <w:name w:val="Intense Emphasis"/>
-    <w:basedOn w:val="Absatzstandardschriftart"/>
-    <w:uiPriority w:val="21"/>
-    <w:qFormat/>
-    <w:rsid w:val="00B0314B"/>
-    <w:rPr>
-      <w:b/>
-      <w:bCs/>
-      <w:i/>
-      <w:iCs/>
-      <w:color w:val="auto"/>
-    </w:rPr>
-  </w:style>
-  <w:style w:type="table" w:styleId="Tabellenraster">
-    <w:name w:val="Table Grid"/>
-    <w:basedOn w:val="NormaleTabelle"/>
-    <w:uiPriority w:val="39"/>
-    <w:rsid w:val="00B7753C"/>
-    <w:pPr>
-      <w:spacing w:after="0" w:line="240" w:lineRule="auto"/>
-    </w:pPr>
-    <w:tblPr>
-      <w:tblInd w:w="0" w:type="dxa"/>
-      <w:tblBorders>
-        <w:top w:val="single" w:sz="4" w:space="0" w:color="auto"/>
-        <w:left w:val="single" w:sz="4" w:space="0" w:color="auto"/>
-        <w:bottom w:val="single" w:sz="4" w:space="0" w:color="auto"/>
-        <w:right w:val="single" w:sz="4" w:space="0" w:color="auto"/>
-        <w:insideH w:val="single" w:sz="4" w:space="0" w:color="auto"/>
-        <w:insideV w:val="single" w:sz="4" w:space="0" w:color="auto"/>
-      </w:tblBorders>
-      <w:tblCellMar>
-        <w:top w:w="0" w:type="dxa"/>
-        <w:left w:w="108" w:type="dxa"/>
-        <w:bottom w:w="0" w:type="dxa"/>
-        <w:right w:w="108" w:type="dxa"/>
-      </w:tblCellMar>
-    </w:tblPr>
-  </w:style>
-  <w:style w:type="paragraph" w:styleId="Inhaltsverzeichnisberschrift">
-    <w:name w:val="TOC Heading"/>
-    <w:basedOn w:val="berschrift1"/>
-    <w:next w:val="Standard"/>
-    <w:uiPriority w:val="39"/>
-    <w:unhideWhenUsed/>
-    <w:qFormat/>
-    <w:rsid w:val="00076984"/>
-    <w:pPr>
-      <w:spacing w:before="240" w:line="259" w:lineRule="auto"/>
-      <w:outlineLvl w:val="9"/>
-    </w:pPr>
-    <w:rPr>
-      <w:b w:val="0"/>
-      <w:bCs w:val="0"/>
-      <w:color w:val="365F91" w:themeColor="accent1" w:themeShade="BF"/>
-      <w:sz w:val="32"/>
-      <w:szCs w:val="32"/>
-      <w:lang w:eastAsia="de-CH"/>
-    </w:rPr>
-  </w:style>
-  <w:style w:type="paragraph" w:styleId="Verzeichnis1">
-    <w:name w:val="toc 1"/>
-    <w:basedOn w:val="Standard"/>
-    <w:next w:val="Standard"/>
-    <w:autoRedefine/>
-    <w:uiPriority w:val="39"/>
-    <w:unhideWhenUsed/>
-    <w:rsid w:val="00067DB6"/>
-    <w:pPr>
-      <w:spacing w:after="0"/>
-    </w:pPr>
-    <w:rPr>
-      <w:sz w:val="20"/>
-    </w:rPr>
-  </w:style>
-  <w:style w:type="character" w:styleId="Link">
-    <w:name w:val="Hyperlink"/>
-    <w:basedOn w:val="Absatzstandardschriftart"/>
-    <w:uiPriority w:val="99"/>
-    <w:unhideWhenUsed/>
-    <w:rsid w:val="00076984"/>
-    <w:rPr>
-      <w:color w:val="0000FF" w:themeColor="hyperlink"/>
-      <w:u w:val="single"/>
-    </w:rPr>
-  </w:style>
-  <w:style w:type="paragraph" w:customStyle="1" w:styleId="berschrift30">
-    <w:name w:val="Überschrift3"/>
-    <w:basedOn w:val="berschrift2"/>
-    <w:link w:val="berschrift3Zchn"/>
-    <w:rsid w:val="00076984"/>
-    <w:rPr>
-      <w:lang w:val="en-US"/>
-    </w:rPr>
-  </w:style>
-  <w:style w:type="paragraph" w:customStyle="1" w:styleId="berschrift40">
-    <w:name w:val="Überschrift4"/>
-    <w:basedOn w:val="berschrift30"/>
-    <w:next w:val="Standard"/>
-    <w:link w:val="berschrift4Zchn"/>
-    <w:rsid w:val="00360739"/>
-    <w:rPr>
-      <w:color w:val="7F7F7F" w:themeColor="text1" w:themeTint="80"/>
-      <w:sz w:val="22"/>
-    </w:rPr>
-  </w:style>
-  <w:style w:type="character" w:customStyle="1" w:styleId="berschrift3Zchn">
-    <w:name w:val="Überschrift3 Zchn"/>
-    <w:basedOn w:val="berschrift2Zeichen"/>
-    <w:link w:val="berschrift30"/>
-    <w:rsid w:val="00076984"/>
-    <w:rPr>
-      <w:rFonts w:asciiTheme="majorHAnsi" w:eastAsiaTheme="majorEastAsia" w:hAnsiTheme="majorHAnsi" w:cstheme="majorBidi"/>
-      <w:b/>
-      <w:bCs/>
-      <w:color w:val="595959" w:themeColor="text1" w:themeTint="A6"/>
-      <w:sz w:val="24"/>
-      <w:szCs w:val="26"/>
-      <w:lang w:val="en-US"/>
-    </w:rPr>
-  </w:style>
-  <w:style w:type="character" w:customStyle="1" w:styleId="berschrift4Zchn">
-    <w:name w:val="Überschrift4 Zchn"/>
-    <w:basedOn w:val="berschrift3Zchn"/>
-    <w:link w:val="berschrift40"/>
-    <w:rsid w:val="00360739"/>
-    <w:rPr>
-      <w:rFonts w:asciiTheme="majorHAnsi" w:eastAsiaTheme="majorEastAsia" w:hAnsiTheme="majorHAnsi" w:cstheme="majorBidi"/>
-      <w:b/>
-      <w:bCs/>
-      <w:color w:val="7F7F7F" w:themeColor="text1" w:themeTint="80"/>
-      <w:sz w:val="24"/>
-      <w:szCs w:val="26"/>
-      <w:lang w:val="en-US"/>
-    </w:rPr>
-  </w:style>
-  <w:style w:type="paragraph" w:styleId="Verzeichnis2">
-    <w:name w:val="toc 2"/>
-    <w:basedOn w:val="Standard"/>
-    <w:next w:val="Standard"/>
-    <w:autoRedefine/>
-    <w:uiPriority w:val="39"/>
-    <w:unhideWhenUsed/>
-    <w:rsid w:val="00067DB6"/>
-    <w:pPr>
-      <w:spacing w:after="0"/>
-      <w:ind w:left="221"/>
-    </w:pPr>
-    <w:rPr>
-      <w:sz w:val="20"/>
-    </w:rPr>
-  </w:style>
-  <w:style w:type="paragraph" w:styleId="Beschriftung">
-    <w:name w:val="caption"/>
-    <w:basedOn w:val="Standard"/>
-    <w:next w:val="Standard"/>
-    <w:uiPriority w:val="35"/>
-    <w:unhideWhenUsed/>
-    <w:qFormat/>
-    <w:rsid w:val="009312D6"/>
-    <w:pPr>
-      <w:spacing w:line="240" w:lineRule="auto"/>
-    </w:pPr>
-    <w:rPr>
-      <w:i/>
-      <w:iCs/>
-      <w:color w:val="1F497D" w:themeColor="text2"/>
-      <w:sz w:val="18"/>
-      <w:szCs w:val="18"/>
-    </w:rPr>
-  </w:style>
-  <w:style w:type="character" w:customStyle="1" w:styleId="berschrift3Zeichen">
-    <w:name w:val="Überschrift 3 Zeichen"/>
-    <w:basedOn w:val="Absatzstandardschriftart"/>
-    <w:link w:val="berschrift3"/>
-    <w:uiPriority w:val="9"/>
-    <w:rsid w:val="005D712B"/>
-    <w:rPr>
-      <w:rFonts w:asciiTheme="majorHAnsi" w:eastAsiaTheme="majorEastAsia" w:hAnsiTheme="majorHAnsi" w:cstheme="majorBidi"/>
-      <w:b/>
-      <w:color w:val="595959" w:themeColor="text1" w:themeTint="A6"/>
-      <w:szCs w:val="24"/>
-    </w:rPr>
-  </w:style>
-  <w:style w:type="character" w:customStyle="1" w:styleId="berschrift4Zeichen">
-    <w:name w:val="Überschrift 4 Zeichen"/>
-    <w:basedOn w:val="Absatzstandardschriftart"/>
-    <w:link w:val="berschrift4"/>
-    <w:uiPriority w:val="9"/>
-    <w:rsid w:val="00304D2D"/>
-    <w:rPr>
-      <w:rFonts w:asciiTheme="majorHAnsi" w:eastAsiaTheme="majorEastAsia" w:hAnsiTheme="majorHAnsi" w:cstheme="majorBidi"/>
-      <w:i/>
-      <w:iCs/>
-      <w:color w:val="7F7F7F" w:themeColor="text1" w:themeTint="80"/>
-    </w:rPr>
-  </w:style>
-  <w:style w:type="paragraph" w:customStyle="1" w:styleId="asdf">
-    <w:name w:val="asdf"/>
-    <w:basedOn w:val="Standard"/>
-    <w:link w:val="asdfZchn"/>
-    <w:qFormat/>
-    <w:rsid w:val="006129DD"/>
-  </w:style>
-  <w:style w:type="paragraph" w:styleId="Verzeichnis3">
-    <w:name w:val="toc 3"/>
-    <w:basedOn w:val="Standard"/>
-    <w:next w:val="Standard"/>
-    <w:autoRedefine/>
-    <w:uiPriority w:val="39"/>
-    <w:unhideWhenUsed/>
-    <w:rsid w:val="00067DB6"/>
-    <w:pPr>
-      <w:tabs>
-        <w:tab w:val="right" w:leader="dot" w:pos="9062"/>
-      </w:tabs>
-      <w:spacing w:after="0"/>
-      <w:ind w:left="442"/>
-    </w:pPr>
-    <w:rPr>
-      <w:sz w:val="20"/>
-    </w:rPr>
-  </w:style>
-  <w:style w:type="character" w:customStyle="1" w:styleId="asdfZchn">
-    <w:name w:val="asdf Zchn"/>
-    <w:basedOn w:val="Absatzstandardschriftart"/>
-    <w:link w:val="asdf"/>
-    <w:rsid w:val="006129DD"/>
-    <w:rPr>
-      <w:rFonts w:ascii="Calibri" w:hAnsi="Calibri"/>
-    </w:rPr>
-  </w:style>
-  <w:style w:type="paragraph" w:styleId="Kopfzeile">
-    <w:name w:val="header"/>
-    <w:basedOn w:val="Standard"/>
-    <w:link w:val="KopfzeileZeichen"/>
-    <w:uiPriority w:val="99"/>
-    <w:unhideWhenUsed/>
-    <w:rsid w:val="00BC35EC"/>
-    <w:pPr>
-      <w:tabs>
-        <w:tab w:val="center" w:pos="4536"/>
-        <w:tab w:val="right" w:pos="9072"/>
-      </w:tabs>
-      <w:spacing w:after="0" w:line="240" w:lineRule="auto"/>
-    </w:pPr>
-  </w:style>
-  <w:style w:type="character" w:customStyle="1" w:styleId="KopfzeileZeichen">
-    <w:name w:val="Kopfzeile Zeichen"/>
-    <w:basedOn w:val="Absatzstandardschriftart"/>
-    <w:link w:val="Kopfzeile"/>
-    <w:uiPriority w:val="99"/>
-    <w:rsid w:val="00BC35EC"/>
-    <w:rPr>
-      <w:rFonts w:ascii="Calibri" w:hAnsi="Calibri"/>
-    </w:rPr>
-  </w:style>
-  <w:style w:type="paragraph" w:styleId="Fuzeile">
-    <w:name w:val="footer"/>
-    <w:basedOn w:val="Standard"/>
-    <w:link w:val="FuzeileZeichen"/>
-    <w:uiPriority w:val="99"/>
-    <w:unhideWhenUsed/>
-    <w:rsid w:val="00BC35EC"/>
-    <w:pPr>
-      <w:tabs>
-        <w:tab w:val="center" w:pos="4536"/>
-        <w:tab w:val="right" w:pos="9072"/>
-      </w:tabs>
-      <w:spacing w:after="0" w:line="240" w:lineRule="auto"/>
-    </w:pPr>
-  </w:style>
-  <w:style w:type="character" w:customStyle="1" w:styleId="FuzeileZeichen">
-    <w:name w:val="Fußzeile Zeichen"/>
-    <w:basedOn w:val="Absatzstandardschriftart"/>
-    <w:link w:val="Fuzeile"/>
-    <w:uiPriority w:val="99"/>
-    <w:rsid w:val="00BC35EC"/>
-    <w:rPr>
-      <w:rFonts w:ascii="Calibri" w:hAnsi="Calibri"/>
-    </w:rPr>
-  </w:style>
-  <w:style w:type="paragraph" w:styleId="Sprechblasentext">
-    <w:name w:val="Balloon Text"/>
-    <w:basedOn w:val="Standard"/>
-    <w:link w:val="SprechblasentextZeichen"/>
-    <w:uiPriority w:val="99"/>
-    <w:semiHidden/>
-    <w:unhideWhenUsed/>
-    <w:rsid w:val="00BC35EC"/>
-    <w:pPr>
-      <w:spacing w:after="0" w:line="240" w:lineRule="auto"/>
-    </w:pPr>
-    <w:rPr>
-      <w:rFonts w:ascii="Tahoma" w:hAnsi="Tahoma" w:cs="Tahoma"/>
-      <w:sz w:val="16"/>
-      <w:szCs w:val="16"/>
-    </w:rPr>
-  </w:style>
-  <w:style w:type="character" w:customStyle="1" w:styleId="SprechblasentextZeichen">
-    <w:name w:val="Sprechblasentext Zeichen"/>
-    <w:basedOn w:val="Absatzstandardschriftart"/>
-    <w:link w:val="Sprechblasentext"/>
-    <w:uiPriority w:val="99"/>
-    <w:semiHidden/>
-    <w:rsid w:val="00BC35EC"/>
-    <w:rPr>
-      <w:rFonts w:ascii="Tahoma" w:hAnsi="Tahoma" w:cs="Tahoma"/>
-      <w:sz w:val="16"/>
-      <w:szCs w:val="16"/>
-    </w:rPr>
-  </w:style>
-  <w:style w:type="character" w:styleId="Kommentarzeichen">
-    <w:name w:val="annotation reference"/>
-    <w:basedOn w:val="Absatzstandardschriftart"/>
-    <w:uiPriority w:val="99"/>
-    <w:semiHidden/>
-    <w:unhideWhenUsed/>
-    <w:rsid w:val="00BC35EC"/>
-    <w:rPr>
-      <w:sz w:val="16"/>
-      <w:szCs w:val="16"/>
-    </w:rPr>
-  </w:style>
-  <w:style w:type="paragraph" w:styleId="Kommentartext">
-    <w:name w:val="annotation text"/>
-    <w:basedOn w:val="Standard"/>
-    <w:link w:val="KommentartextZeichen"/>
-    <w:uiPriority w:val="99"/>
-    <w:semiHidden/>
-    <w:unhideWhenUsed/>
-    <w:rsid w:val="00BC35EC"/>
-    <w:pPr>
-      <w:spacing w:after="160" w:line="240" w:lineRule="auto"/>
-    </w:pPr>
-    <w:rPr>
-      <w:rFonts w:asciiTheme="minorHAnsi" w:hAnsiTheme="minorHAnsi"/>
-      <w:sz w:val="20"/>
-      <w:szCs w:val="20"/>
-    </w:rPr>
-  </w:style>
-  <w:style w:type="character" w:customStyle="1" w:styleId="KommentartextZeichen">
-    <w:name w:val="Kommentartext Zeichen"/>
-    <w:basedOn w:val="Absatzstandardschriftart"/>
-    <w:link w:val="Kommentartext"/>
-    <w:uiPriority w:val="99"/>
-    <w:semiHidden/>
-    <w:rsid w:val="00BC35EC"/>
-    <w:rPr>
-      <w:sz w:val="20"/>
-      <w:szCs w:val="20"/>
-    </w:rPr>
-  </w:style>
-  <w:style w:type="table" w:styleId="HelleSchattierung">
-    <w:name w:val="Light Shading"/>
-    <w:basedOn w:val="NormaleTabelle"/>
-    <w:uiPriority w:val="60"/>
-    <w:rsid w:val="00BC35EC"/>
-    <w:pPr>
-      <w:spacing w:after="0" w:line="240" w:lineRule="auto"/>
-    </w:pPr>
-    <w:rPr>
-      <w:color w:val="000000" w:themeColor="text1" w:themeShade="BF"/>
-    </w:rPr>
-    <w:tblPr>
-      <w:tblStyleRowBandSize w:val="1"/>
-      <w:tblStyleColBandSize w:val="1"/>
-      <w:tblInd w:w="0" w:type="dxa"/>
-      <w:tblBorders>
-        <w:top w:val="single" w:sz="8" w:space="0" w:color="000000" w:themeColor="text1"/>
-        <w:bottom w:val="single" w:sz="8" w:space="0" w:color="000000" w:themeColor="text1"/>
-      </w:tblBorders>
-      <w:tblCellMar>
-        <w:top w:w="0" w:type="dxa"/>
-        <w:left w:w="108" w:type="dxa"/>
-        <w:bottom w:w="0" w:type="dxa"/>
-        <w:right w:w="108" w:type="dxa"/>
-      </w:tblCellMar>
-    </w:tblPr>
-    <w:tblStylePr w:type="firstRow">
-      <w:pPr>
-        <w:spacing w:before="0" w:after="0" w:line="240" w:lineRule="auto"/>
-      </w:pPr>
-      <w:rPr>
-        <w:b/>
-        <w:bCs/>
-      </w:rPr>
-      <w:tblPr/>
-      <w:tcPr>
-        <w:tcBorders>
-          <w:top w:val="single" w:sz="8" w:space="0" w:color="000000" w:themeColor="text1"/>
-          <w:left w:val="nil"/>
-          <w:bottom w:val="single" w:sz="8" w:space="0" w:color="000000" w:themeColor="text1"/>
-          <w:right w:val="nil"/>
-          <w:insideH w:val="nil"/>
-          <w:insideV w:val="nil"/>
-        </w:tcBorders>
-      </w:tcPr>
-    </w:tblStylePr>
-    <w:tblStylePr w:type="lastRow">
-      <w:pPr>
-        <w:spacing w:before="0" w:after="0" w:line="240" w:lineRule="auto"/>
-      </w:pPr>
-      <w:rPr>
-        <w:b/>
-        <w:bCs/>
-      </w:rPr>
-      <w:tblPr/>
-      <w:tcPr>
-        <w:tcBorders>
-          <w:top w:val="single" w:sz="8" w:space="0" w:color="000000" w:themeColor="text1"/>
-          <w:left w:val="nil"/>
-          <w:bottom w:val="single" w:sz="8" w:space="0" w:color="000000" w:themeColor="text1"/>
-          <w:right w:val="nil"/>
-          <w:insideH w:val="nil"/>
-          <w:insideV w:val="nil"/>
-        </w:tcBorders>
-      </w:tcPr>
-    </w:tblStylePr>
-    <w:tblStylePr w:type="firstCol">
-      <w:rPr>
-        <w:b/>
-        <w:bCs/>
-      </w:rPr>
-    </w:tblStylePr>
-    <w:tblStylePr w:type="lastCol">
-      <w:rPr>
-        <w:b/>
-        <w:bCs/>
-      </w:rPr>
-    </w:tblStylePr>
-    <w:tblStylePr w:type="band1Vert">
-      <w:tblPr/>
-      <w:tcPr>
-        <w:tcBorders>
-          <w:left w:val="nil"/>
-          <w:right w:val="nil"/>
-          <w:insideH w:val="nil"/>
-          <w:insideV w:val="nil"/>
-        </w:tcBorders>
-        <w:shd w:val="clear" w:color="auto" w:fill="C0C0C0" w:themeFill="text1" w:themeFillTint="3F"/>
-      </w:tcPr>
-    </w:tblStylePr>
-    <w:tblStylePr w:type="band1Horz">
-      <w:tblPr/>
-      <w:tcPr>
-        <w:tcBorders>
-          <w:left w:val="nil"/>
-          <w:right w:val="nil"/>
-          <w:insideH w:val="nil"/>
-          <w:insideV w:val="nil"/>
-        </w:tcBorders>
-        <w:shd w:val="clear" w:color="auto" w:fill="C0C0C0" w:themeFill="text1" w:themeFillTint="3F"/>
-      </w:tcPr>
-    </w:tblStylePr>
-  </w:style>
-  <w:style w:type="paragraph" w:styleId="Kommentarthema">
-    <w:name w:val="annotation subject"/>
-    <w:basedOn w:val="Kommentartext"/>
-    <w:next w:val="Kommentartext"/>
-    <w:link w:val="KommentarthemaZeichen"/>
-    <w:uiPriority w:val="99"/>
-    <w:semiHidden/>
-    <w:unhideWhenUsed/>
-    <w:rsid w:val="00BC35EC"/>
-    <w:pPr>
-      <w:spacing w:after="200"/>
-    </w:pPr>
-    <w:rPr>
-      <w:rFonts w:ascii="Calibri" w:hAnsi="Calibri"/>
-      <w:b/>
-      <w:bCs/>
-    </w:rPr>
-  </w:style>
-  <w:style w:type="character" w:customStyle="1" w:styleId="KommentarthemaZeichen">
-    <w:name w:val="Kommentarthema Zeichen"/>
-    <w:basedOn w:val="KommentartextZeichen"/>
-    <w:link w:val="Kommentarthema"/>
-    <w:uiPriority w:val="99"/>
-    <w:semiHidden/>
-    <w:rsid w:val="00BC35EC"/>
-    <w:rPr>
-      <w:rFonts w:ascii="Calibri" w:hAnsi="Calibri"/>
-      <w:b/>
-      <w:bCs/>
-      <w:sz w:val="20"/>
-      <w:szCs w:val="20"/>
-    </w:rPr>
-  </w:style>
-  <w:style w:type="table" w:customStyle="1" w:styleId="EinfacheTabelle41">
-    <w:name w:val="Einfache Tabelle 41"/>
-    <w:basedOn w:val="NormaleTabelle"/>
-    <w:uiPriority w:val="44"/>
-    <w:rsid w:val="00BC35EC"/>
-    <w:pPr>
-      <w:spacing w:after="0" w:line="240" w:lineRule="auto"/>
-    </w:pPr>
-    <w:tblPr>
-      <w:tblStyleRowBandSize w:val="1"/>
-      <w:tblStyleColBandSize w:val="1"/>
-      <w:tblInd w:w="0" w:type="dxa"/>
-      <w:tblCellMar>
-        <w:top w:w="0" w:type="dxa"/>
-        <w:left w:w="108" w:type="dxa"/>
-        <w:bottom w:w="0" w:type="dxa"/>
-        <w:right w:w="108" w:type="dxa"/>
-      </w:tblCellMar>
-    </w:tblPr>
-    <w:tblStylePr w:type="firstRow">
-      <w:rPr>
-        <w:b/>
-        <w:bCs/>
-      </w:rPr>
-    </w:tblStylePr>
-    <w:tblStylePr w:type="lastRow">
-      <w:rPr>
-        <w:b/>
-        <w:bCs/>
-      </w:rPr>
-    </w:tblStylePr>
-    <w:tblStylePr w:type="firstCol">
-      <w:rPr>
-        <w:b/>
-        <w:bCs/>
-      </w:rPr>
-    </w:tblStylePr>
-    <w:tblStylePr w:type="lastCol">
-      <w:rPr>
-        <w:b/>
-        <w:bCs/>
-      </w:rPr>
-    </w:tblStylePr>
-    <w:tblStylePr w:type="band1Vert">
-      <w:tblPr/>
-      <w:tcPr>
-        <w:shd w:val="clear" w:color="auto" w:fill="F2F2F2" w:themeFill="background1" w:themeFillShade="F2"/>
-      </w:tcPr>
-    </w:tblStylePr>
-    <w:tblStylePr w:type="band1Horz">
-      <w:tblPr/>
-      <w:tcPr>
-        <w:shd w:val="clear" w:color="auto" w:fill="F2F2F2" w:themeFill="background1" w:themeFillShade="F2"/>
-      </w:tcPr>
-    </w:tblStylePr>
-  </w:style>
-  <w:style w:type="character" w:styleId="SchwacheHervorhebung">
-    <w:name w:val="Subtle Emphasis"/>
-    <w:basedOn w:val="Absatzstandardschriftart"/>
-    <w:uiPriority w:val="19"/>
-    <w:qFormat/>
-    <w:rsid w:val="00BC35EC"/>
-    <w:rPr>
-      <w:i/>
-      <w:iCs/>
-      <w:color w:val="808080" w:themeColor="text1" w:themeTint="7F"/>
-    </w:rPr>
-  </w:style>
-  <w:style w:type="character" w:styleId="Herausstellen">
-    <w:name w:val="Emphasis"/>
-    <w:basedOn w:val="Absatzstandardschriftart"/>
-    <w:uiPriority w:val="20"/>
-    <w:qFormat/>
-    <w:rsid w:val="00BC35EC"/>
-    <w:rPr>
-      <w:i/>
-      <w:iCs/>
-    </w:rPr>
-  </w:style>
-  <w:style w:type="character" w:styleId="Betont">
-    <w:name w:val="Strong"/>
-    <w:basedOn w:val="Absatzstandardschriftart"/>
-    <w:uiPriority w:val="22"/>
-    <w:qFormat/>
-    <w:rsid w:val="00BC35EC"/>
-    <w:rPr>
-      <w:b/>
-      <w:bCs/>
-    </w:rPr>
-  </w:style>
-  <w:style w:type="paragraph" w:styleId="Verzeichnis4">
-    <w:name w:val="toc 4"/>
-    <w:basedOn w:val="Standard"/>
-    <w:next w:val="Standard"/>
-    <w:autoRedefine/>
-    <w:uiPriority w:val="39"/>
-    <w:semiHidden/>
-    <w:unhideWhenUsed/>
-    <w:rsid w:val="00067DB6"/>
-    <w:pPr>
-      <w:spacing w:after="0"/>
-      <w:ind w:left="658"/>
-    </w:pPr>
-    <w:rPr>
-      <w:sz w:val="20"/>
-    </w:rPr>
-  </w:style>
-  <w:style w:type="paragraph" w:styleId="Verzeichnis5">
-    <w:name w:val="toc 5"/>
-    <w:basedOn w:val="Standard"/>
-    <w:next w:val="Standard"/>
-    <w:autoRedefine/>
-    <w:uiPriority w:val="39"/>
-    <w:semiHidden/>
-    <w:unhideWhenUsed/>
-    <w:rsid w:val="00067DB6"/>
-    <w:pPr>
-      <w:spacing w:after="0"/>
-      <w:ind w:left="879"/>
-    </w:pPr>
-    <w:rPr>
-      <w:sz w:val="20"/>
-    </w:rPr>
-  </w:style>
-  <w:style w:type="table" w:styleId="HelleSchattierung-Akzent1">
-    <w:name w:val="Light Shading Accent 1"/>
-    <w:basedOn w:val="NormaleTabelle"/>
-    <w:uiPriority w:val="60"/>
-    <w:rsid w:val="009209A1"/>
-    <w:pPr>
-      <w:spacing w:after="0" w:line="240" w:lineRule="auto"/>
-    </w:pPr>
-    <w:rPr>
-      <w:color w:val="365F91" w:themeColor="accent1" w:themeShade="BF"/>
-    </w:rPr>
-    <w:tblPr>
-      <w:tblStyleRowBandSize w:val="1"/>
-      <w:tblStyleColBandSize w:val="1"/>
-      <w:tblInd w:w="0" w:type="dxa"/>
-      <w:tblBorders>
-        <w:top w:val="single" w:sz="8" w:space="0" w:color="4F81BD" w:themeColor="accent1"/>
-        <w:bottom w:val="single" w:sz="8" w:space="0" w:color="4F81BD" w:themeColor="accent1"/>
-      </w:tblBorders>
-      <w:tblCellMar>
-        <w:top w:w="0" w:type="dxa"/>
-        <w:left w:w="108" w:type="dxa"/>
-        <w:bottom w:w="0" w:type="dxa"/>
-        <w:right w:w="108" w:type="dxa"/>
-      </w:tblCellMar>
-    </w:tblPr>
-    <w:tblStylePr w:type="firstRow">
-      <w:pPr>
-        <w:spacing w:before="0" w:after="0" w:line="240" w:lineRule="auto"/>
-      </w:pPr>
-      <w:rPr>
-        <w:b/>
-        <w:bCs/>
-      </w:rPr>
-      <w:tblPr/>
-      <w:tcPr>
-        <w:tcBorders>
-          <w:top w:val="single" w:sz="8" w:space="0" w:color="4F81BD" w:themeColor="accent1"/>
-          <w:left w:val="nil"/>
-          <w:bottom w:val="single" w:sz="8" w:space="0" w:color="4F81BD" w:themeColor="accent1"/>
-          <w:right w:val="nil"/>
-          <w:insideH w:val="nil"/>
-          <w:insideV w:val="nil"/>
-        </w:tcBorders>
-      </w:tcPr>
-    </w:tblStylePr>
-    <w:tblStylePr w:type="lastRow">
-      <w:pPr>
-        <w:spacing w:before="0" w:after="0" w:line="240" w:lineRule="auto"/>
-      </w:pPr>
-      <w:rPr>
-        <w:b/>
-        <w:bCs/>
-      </w:rPr>
-      <w:tblPr/>
-      <w:tcPr>
-        <w:tcBorders>
-          <w:top w:val="single" w:sz="8" w:space="0" w:color="4F81BD" w:themeColor="accent1"/>
-          <w:left w:val="nil"/>
-          <w:bottom w:val="single" w:sz="8" w:space="0" w:color="4F81BD" w:themeColor="accent1"/>
-          <w:right w:val="nil"/>
-          <w:insideH w:val="nil"/>
-          <w:insideV w:val="nil"/>
-        </w:tcBorders>
-      </w:tcPr>
-    </w:tblStylePr>
-    <w:tblStylePr w:type="firstCol">
-      <w:rPr>
-        <w:b/>
-        <w:bCs/>
-      </w:rPr>
-    </w:tblStylePr>
-    <w:tblStylePr w:type="lastCol">
-      <w:rPr>
-        <w:b/>
-        <w:bCs/>
-      </w:rPr>
-    </w:tblStylePr>
-    <w:tblStylePr w:type="band1Vert">
-      <w:tblPr/>
-      <w:tcPr>
-        <w:tcBorders>
-          <w:left w:val="nil"/>
-          <w:right w:val="nil"/>
-          <w:insideH w:val="nil"/>
-          <w:insideV w:val="nil"/>
-        </w:tcBorders>
-        <w:shd w:val="clear" w:color="auto" w:fill="D3DFEE" w:themeFill="accent1" w:themeFillTint="3F"/>
-      </w:tcPr>
-    </w:tblStylePr>
-    <w:tblStylePr w:type="band1Horz">
-      <w:tblPr/>
-      <w:tcPr>
-        <w:tcBorders>
-          <w:left w:val="nil"/>
-          <w:right w:val="nil"/>
-          <w:insideH w:val="nil"/>
-          <w:insideV w:val="nil"/>
-        </w:tcBorders>
-        <w:shd w:val="clear" w:color="auto" w:fill="D3DFEE" w:themeFill="accent1" w:themeFillTint="3F"/>
-      </w:tcPr>
-    </w:tblStylePr>
-  </w:style>
-  <w:style w:type="table" w:customStyle="1" w:styleId="ListTable1Light">
-    <w:name w:val="List Table 1 Light"/>
-    <w:basedOn w:val="NormaleTabelle"/>
-    <w:uiPriority w:val="46"/>
-    <w:rsid w:val="0042098B"/>
-    <w:pPr>
-      <w:spacing w:after="0" w:line="240" w:lineRule="auto"/>
-    </w:pPr>
-    <w:tblPr>
-      <w:tblStyleRowBandSize w:val="1"/>
-      <w:tblStyleColBandSize w:val="1"/>
-      <w:tblInd w:w="0" w:type="dxa"/>
-      <w:tblCellMar>
-        <w:top w:w="0" w:type="dxa"/>
-        <w:left w:w="108" w:type="dxa"/>
-        <w:bottom w:w="0" w:type="dxa"/>
-        <w:right w:w="108" w:type="dxa"/>
-      </w:tblCellMar>
     </w:tblPr>
     <w:tblStylePr w:type="firstRow">
       <w:rPr>
@@ -6794,7 +5876,7 @@
 </file>
 
 <file path=customXml/itemProps1.xml><?xml version="1.0" encoding="utf-8"?>
-<ds:datastoreItem xmlns:ds="http://schemas.openxmlformats.org/officeDocument/2006/customXml" ds:itemID="{C664053A-E896-D740-B11E-6E57647350CD}">
+<ds:datastoreItem xmlns:ds="http://schemas.openxmlformats.org/officeDocument/2006/customXml" ds:itemID="{1591C990-323E-4C9F-B6AB-56794232C3E7}">
   <ds:schemaRefs>
     <ds:schemaRef ds:uri="http://schemas.openxmlformats.org/officeDocument/2006/bibliography"/>
   </ds:schemaRefs>

</xml_diff>